<commit_message>
correção do documento Plano de iteração
</commit_message>
<xml_diff>
--- a/planejamento/Dp Plano Iteracao Concepcao 1.docx
+++ b/planejamento/Dp Plano Iteracao Concepcao 1.docx
@@ -6,11 +6,9 @@
       <w:pPr>
         <w:pStyle w:val="Ttulo3"/>
       </w:pPr>
-      <w:proofErr w:type="gramStart"/>
       <w:r>
         <w:t>DoadorPE</w:t>
       </w:r>
-      <w:proofErr w:type="gramEnd"/>
     </w:p>
     <w:p>
       <w:pPr>
@@ -34,11 +32,9 @@
       <w:r>
         <w:t xml:space="preserve">1.  </w:t>
       </w:r>
-      <w:proofErr w:type="gramStart"/>
       <w:r>
-        <w:t>Principais Marcos</w:t>
+        <w:t>Principal Marcos</w:t>
       </w:r>
-      <w:proofErr w:type="gramEnd"/>
     </w:p>
     <w:tbl>
       <w:tblPr>
@@ -323,13 +319,8 @@
                 <w:numId w:val="40"/>
               </w:numPr>
             </w:pPr>
-            <w:proofErr w:type="gramStart"/>
-            <w:r>
-              <w:t>Implementação</w:t>
-            </w:r>
-            <w:proofErr w:type="gramEnd"/>
-            <w:r>
-              <w:t xml:space="preserve"> dos Protótipos da GUI</w:t>
+            <w:r>
+              <w:t>Implementação dos Protótipos da GUI</w:t>
             </w:r>
           </w:p>
         </w:tc>
@@ -398,15 +389,7 @@
               </w:numPr>
             </w:pPr>
             <w:r>
-              <w:t>1º Iteração (</w:t>
-            </w:r>
-            <w:proofErr w:type="gramStart"/>
-            <w:r>
-              <w:t>Implementação</w:t>
-            </w:r>
-            <w:proofErr w:type="gramEnd"/>
-            <w:r>
-              <w:t xml:space="preserve"> + testes)</w:t>
+              <w:t>1º Iteração (Implementação + testes)</w:t>
             </w:r>
           </w:p>
         </w:tc>
@@ -896,14 +879,12 @@
               </w:rPr>
               <w:t xml:space="preserve">Configuração de conta no </w:t>
             </w:r>
-            <w:proofErr w:type="gramStart"/>
-            <w:r>
-              <w:rPr>
-                <w:rFonts w:ascii="Arial" w:hAnsi="Arial" w:cs="Arial"/>
-              </w:rPr>
-              <w:t>GitHub</w:t>
-            </w:r>
-            <w:proofErr w:type="gramEnd"/>
+            <w:r>
+              <w:rPr>
+                <w:rFonts w:ascii="Arial" w:hAnsi="Arial" w:cs="Arial"/>
+              </w:rPr>
+              <w:t>Github</w:t>
+            </w:r>
             <w:r>
               <w:rPr>
                 <w:rFonts w:ascii="Arial" w:hAnsi="Arial" w:cs="Arial"/>
@@ -946,14 +927,12 @@
                 <w:rFonts w:ascii="Arial" w:hAnsi="Arial" w:cs="Arial"/>
               </w:rPr>
             </w:pPr>
-            <w:proofErr w:type="gramStart"/>
             <w:r>
               <w:rPr>
                 <w:rFonts w:ascii="Arial" w:hAnsi="Arial" w:cs="Arial"/>
               </w:rPr>
               <w:t>1</w:t>
             </w:r>
-            <w:proofErr w:type="gramEnd"/>
           </w:p>
         </w:tc>
         <w:tc>
@@ -1032,14 +1011,12 @@
                 <w:rFonts w:ascii="Arial" w:hAnsi="Arial" w:cs="Arial"/>
               </w:rPr>
             </w:pPr>
-            <w:proofErr w:type="gramStart"/>
             <w:r>
               <w:rPr>
                 <w:rFonts w:ascii="Arial" w:hAnsi="Arial" w:cs="Arial"/>
               </w:rPr>
               <w:t>1</w:t>
             </w:r>
-            <w:proofErr w:type="gramEnd"/>
           </w:p>
         </w:tc>
         <w:tc>
@@ -1055,14 +1032,12 @@
                 <w:rFonts w:ascii="Arial" w:hAnsi="Arial" w:cs="Arial"/>
               </w:rPr>
             </w:pPr>
-            <w:proofErr w:type="gramStart"/>
             <w:r>
               <w:rPr>
                 <w:rFonts w:ascii="Arial" w:hAnsi="Arial" w:cs="Arial"/>
               </w:rPr>
               <w:t>1</w:t>
             </w:r>
-            <w:proofErr w:type="gramEnd"/>
           </w:p>
         </w:tc>
       </w:tr>
@@ -1209,14 +1184,12 @@
                 <w:rFonts w:ascii="Arial" w:hAnsi="Arial" w:cs="Arial"/>
               </w:rPr>
             </w:pPr>
-            <w:proofErr w:type="gramStart"/>
             <w:r>
               <w:rPr>
                 <w:rFonts w:ascii="Arial" w:hAnsi="Arial" w:cs="Arial"/>
               </w:rPr>
               <w:t>1</w:t>
             </w:r>
-            <w:proofErr w:type="gramEnd"/>
           </w:p>
         </w:tc>
         <w:tc>
@@ -1393,14 +1366,12 @@
                 <w:rFonts w:ascii="Arial" w:hAnsi="Arial" w:cs="Arial"/>
               </w:rPr>
             </w:pPr>
-            <w:proofErr w:type="gramStart"/>
             <w:r>
               <w:rPr>
                 <w:rFonts w:ascii="Arial" w:hAnsi="Arial" w:cs="Arial"/>
               </w:rPr>
               <w:t>1</w:t>
             </w:r>
-            <w:proofErr w:type="gramEnd"/>
           </w:p>
         </w:tc>
         <w:tc>
@@ -1416,14 +1387,12 @@
                 <w:rFonts w:ascii="Arial" w:hAnsi="Arial" w:cs="Arial"/>
               </w:rPr>
             </w:pPr>
-            <w:proofErr w:type="gramStart"/>
             <w:r>
               <w:rPr>
                 <w:rFonts w:ascii="Arial" w:hAnsi="Arial" w:cs="Arial"/>
               </w:rPr>
               <w:t>2</w:t>
             </w:r>
-            <w:proofErr w:type="gramEnd"/>
           </w:p>
         </w:tc>
       </w:tr>
@@ -1487,14 +1456,12 @@
                 <w:rFonts w:ascii="Arial" w:hAnsi="Arial" w:cs="Arial"/>
               </w:rPr>
             </w:pPr>
-            <w:proofErr w:type="gramStart"/>
             <w:r>
               <w:rPr>
                 <w:rFonts w:ascii="Arial" w:hAnsi="Arial" w:cs="Arial"/>
               </w:rPr>
               <w:t>3</w:t>
             </w:r>
-            <w:proofErr w:type="gramEnd"/>
           </w:p>
         </w:tc>
         <w:tc>
@@ -1573,14 +1540,12 @@
                 <w:rFonts w:ascii="Arial" w:hAnsi="Arial" w:cs="Arial"/>
               </w:rPr>
             </w:pPr>
-            <w:proofErr w:type="gramStart"/>
             <w:r>
               <w:rPr>
                 <w:rFonts w:ascii="Arial" w:hAnsi="Arial" w:cs="Arial"/>
               </w:rPr>
               <w:t>4</w:t>
             </w:r>
-            <w:proofErr w:type="gramEnd"/>
           </w:p>
         </w:tc>
         <w:tc>
@@ -1596,14 +1561,12 @@
                 <w:rFonts w:ascii="Arial" w:hAnsi="Arial" w:cs="Arial"/>
               </w:rPr>
             </w:pPr>
-            <w:proofErr w:type="gramStart"/>
             <w:r>
               <w:rPr>
                 <w:rFonts w:ascii="Arial" w:hAnsi="Arial" w:cs="Arial"/>
               </w:rPr>
               <w:t>4</w:t>
             </w:r>
-            <w:proofErr w:type="gramEnd"/>
           </w:p>
         </w:tc>
       </w:tr>
@@ -1666,14 +1629,12 @@
                 <w:rFonts w:ascii="Arial" w:hAnsi="Arial" w:cs="Arial"/>
               </w:rPr>
             </w:pPr>
-            <w:proofErr w:type="gramStart"/>
             <w:r>
               <w:rPr>
                 <w:rFonts w:ascii="Arial" w:hAnsi="Arial" w:cs="Arial"/>
               </w:rPr>
               <w:t>3</w:t>
             </w:r>
-            <w:proofErr w:type="gramEnd"/>
           </w:p>
         </w:tc>
         <w:tc>
@@ -1752,14 +1713,12 @@
                 <w:rFonts w:ascii="Arial" w:hAnsi="Arial" w:cs="Arial"/>
               </w:rPr>
             </w:pPr>
-            <w:proofErr w:type="gramStart"/>
             <w:r>
               <w:rPr>
                 <w:rFonts w:ascii="Arial" w:hAnsi="Arial" w:cs="Arial"/>
               </w:rPr>
               <w:t>4</w:t>
             </w:r>
-            <w:proofErr w:type="gramEnd"/>
           </w:p>
         </w:tc>
         <w:tc>
@@ -1775,14 +1734,12 @@
                 <w:rFonts w:ascii="Arial" w:hAnsi="Arial" w:cs="Arial"/>
               </w:rPr>
             </w:pPr>
-            <w:proofErr w:type="gramStart"/>
             <w:r>
               <w:rPr>
                 <w:rFonts w:ascii="Arial" w:hAnsi="Arial" w:cs="Arial"/>
               </w:rPr>
               <w:t>4</w:t>
             </w:r>
-            <w:proofErr w:type="gramEnd"/>
           </w:p>
         </w:tc>
       </w:tr>
@@ -2018,14 +1975,12 @@
                 <w:rFonts w:ascii="Arial" w:hAnsi="Arial" w:cs="Arial"/>
               </w:rPr>
             </w:pPr>
-            <w:proofErr w:type="gramStart"/>
             <w:r>
               <w:rPr>
                 <w:rFonts w:ascii="Arial" w:hAnsi="Arial" w:cs="Arial"/>
               </w:rPr>
               <w:t>3</w:t>
             </w:r>
-            <w:proofErr w:type="gramEnd"/>
           </w:p>
         </w:tc>
         <w:tc>
@@ -2104,14 +2059,12 @@
                 <w:rFonts w:ascii="Arial" w:hAnsi="Arial" w:cs="Arial"/>
               </w:rPr>
             </w:pPr>
-            <w:proofErr w:type="gramStart"/>
             <w:r>
               <w:rPr>
                 <w:rFonts w:ascii="Arial" w:hAnsi="Arial" w:cs="Arial"/>
               </w:rPr>
               <w:t>4</w:t>
             </w:r>
-            <w:proofErr w:type="gramEnd"/>
           </w:p>
         </w:tc>
         <w:tc>
@@ -2127,14 +2080,12 @@
                 <w:rFonts w:ascii="Arial" w:hAnsi="Arial" w:cs="Arial"/>
               </w:rPr>
             </w:pPr>
-            <w:proofErr w:type="gramStart"/>
             <w:r>
               <w:rPr>
                 <w:rFonts w:ascii="Arial" w:hAnsi="Arial" w:cs="Arial"/>
               </w:rPr>
               <w:t>4</w:t>
             </w:r>
-            <w:proofErr w:type="gramEnd"/>
           </w:p>
         </w:tc>
       </w:tr>
@@ -2197,14 +2148,12 @@
                 <w:rFonts w:ascii="Arial" w:hAnsi="Arial" w:cs="Arial"/>
               </w:rPr>
             </w:pPr>
-            <w:proofErr w:type="gramStart"/>
             <w:r>
               <w:rPr>
                 <w:rFonts w:ascii="Arial" w:hAnsi="Arial" w:cs="Arial"/>
               </w:rPr>
               <w:t>1</w:t>
             </w:r>
-            <w:proofErr w:type="gramEnd"/>
           </w:p>
         </w:tc>
         <w:tc>
@@ -2283,14 +2232,12 @@
                 <w:rFonts w:ascii="Arial" w:hAnsi="Arial" w:cs="Arial"/>
               </w:rPr>
             </w:pPr>
-            <w:proofErr w:type="gramStart"/>
             <w:r>
               <w:rPr>
                 <w:rFonts w:ascii="Arial" w:hAnsi="Arial" w:cs="Arial"/>
               </w:rPr>
               <w:t>1</w:t>
             </w:r>
-            <w:proofErr w:type="gramEnd"/>
           </w:p>
         </w:tc>
         <w:tc>
@@ -2306,14 +2253,12 @@
                 <w:rFonts w:ascii="Arial" w:hAnsi="Arial" w:cs="Arial"/>
               </w:rPr>
             </w:pPr>
-            <w:proofErr w:type="gramStart"/>
             <w:r>
               <w:rPr>
                 <w:rFonts w:ascii="Arial" w:hAnsi="Arial" w:cs="Arial"/>
               </w:rPr>
               <w:t>1</w:t>
             </w:r>
-            <w:proofErr w:type="gramEnd"/>
           </w:p>
         </w:tc>
       </w:tr>
@@ -2501,19 +2446,11 @@
                 <w:rFonts w:ascii="Arial" w:hAnsi="Arial" w:cs="Arial"/>
               </w:rPr>
             </w:pPr>
-            <w:proofErr w:type="gramStart"/>
-            <w:r>
-              <w:rPr>
-                <w:rFonts w:ascii="Arial" w:hAnsi="Arial" w:cs="Arial"/>
-              </w:rPr>
-              <w:t>Implementar</w:t>
-            </w:r>
-            <w:proofErr w:type="gramEnd"/>
-            <w:r>
-              <w:rPr>
-                <w:rFonts w:ascii="Arial" w:hAnsi="Arial" w:cs="Arial"/>
-              </w:rPr>
-              <w:t xml:space="preserve"> os protótipos de GUI</w:t>
+            <w:r>
+              <w:rPr>
+                <w:rFonts w:ascii="Arial" w:hAnsi="Arial" w:cs="Arial"/>
+              </w:rPr>
+              <w:t>Implementar os protótipos de GUI</w:t>
             </w:r>
           </w:p>
         </w:tc>
@@ -2551,14 +2488,12 @@
                 <w:rFonts w:ascii="Arial" w:hAnsi="Arial" w:cs="Arial"/>
               </w:rPr>
             </w:pPr>
-            <w:proofErr w:type="gramStart"/>
             <w:r>
               <w:rPr>
                 <w:rFonts w:ascii="Arial" w:hAnsi="Arial" w:cs="Arial"/>
               </w:rPr>
               <w:t>4</w:t>
             </w:r>
-            <w:proofErr w:type="gramEnd"/>
           </w:p>
         </w:tc>
         <w:tc>
@@ -2637,14 +2572,12 @@
                 <w:rFonts w:ascii="Arial" w:hAnsi="Arial" w:cs="Arial"/>
               </w:rPr>
             </w:pPr>
-            <w:proofErr w:type="gramStart"/>
             <w:r>
               <w:rPr>
                 <w:rFonts w:ascii="Arial" w:hAnsi="Arial" w:cs="Arial"/>
               </w:rPr>
               <w:t>5</w:t>
             </w:r>
-            <w:proofErr w:type="gramEnd"/>
           </w:p>
         </w:tc>
         <w:tc>
@@ -2722,14 +2655,12 @@
                 <w:rFonts w:ascii="Arial" w:hAnsi="Arial" w:cs="Arial"/>
               </w:rPr>
             </w:pPr>
-            <w:proofErr w:type="gramStart"/>
             <w:r>
               <w:rPr>
                 <w:rFonts w:ascii="Arial" w:hAnsi="Arial" w:cs="Arial"/>
               </w:rPr>
               <w:t>2</w:t>
             </w:r>
-            <w:proofErr w:type="gramEnd"/>
           </w:p>
         </w:tc>
         <w:tc>
@@ -2808,14 +2739,12 @@
                 <w:rFonts w:ascii="Arial" w:hAnsi="Arial" w:cs="Arial"/>
               </w:rPr>
             </w:pPr>
-            <w:proofErr w:type="gramStart"/>
             <w:r>
               <w:rPr>
                 <w:rFonts w:ascii="Arial" w:hAnsi="Arial" w:cs="Arial"/>
               </w:rPr>
               <w:t>2</w:t>
             </w:r>
-            <w:proofErr w:type="gramEnd"/>
           </w:p>
         </w:tc>
         <w:tc>
@@ -2893,14 +2822,12 @@
                 <w:rFonts w:ascii="Arial" w:hAnsi="Arial" w:cs="Arial"/>
               </w:rPr>
             </w:pPr>
-            <w:proofErr w:type="gramStart"/>
             <w:r>
               <w:rPr>
                 <w:rFonts w:ascii="Arial" w:hAnsi="Arial" w:cs="Arial"/>
               </w:rPr>
               <w:t>2</w:t>
             </w:r>
-            <w:proofErr w:type="gramEnd"/>
           </w:p>
         </w:tc>
         <w:tc>
@@ -2979,14 +2906,12 @@
                 <w:rFonts w:ascii="Arial" w:hAnsi="Arial" w:cs="Arial"/>
               </w:rPr>
             </w:pPr>
-            <w:proofErr w:type="gramStart"/>
             <w:r>
               <w:rPr>
                 <w:rFonts w:ascii="Arial" w:hAnsi="Arial" w:cs="Arial"/>
               </w:rPr>
               <w:t>2</w:t>
             </w:r>
-            <w:proofErr w:type="gramEnd"/>
           </w:p>
         </w:tc>
         <w:tc>
@@ -3002,14 +2927,12 @@
                 <w:rFonts w:ascii="Arial" w:hAnsi="Arial" w:cs="Arial"/>
               </w:rPr>
             </w:pPr>
-            <w:proofErr w:type="gramStart"/>
             <w:r>
               <w:rPr>
                 <w:rFonts w:ascii="Arial" w:hAnsi="Arial" w:cs="Arial"/>
               </w:rPr>
               <w:t>2</w:t>
             </w:r>
-            <w:proofErr w:type="gramEnd"/>
           </w:p>
         </w:tc>
       </w:tr>
@@ -3174,24 +3097,13 @@
           </w:tcPr>
           <w:p>
             <w:pPr>
-              <w:jc w:val="center"/>
-              <w:rPr>
-                <w:rFonts w:ascii="Arial" w:hAnsi="Arial" w:cs="Arial"/>
-              </w:rPr>
-            </w:pPr>
-            <w:r>
-              <w:rPr>
-                <w:rFonts w:ascii="Arial" w:hAnsi="Arial" w:cs="Arial"/>
-              </w:rPr>
-              <w:t>Android Platform Developer</w:t>
-            </w:r>
-          </w:p>
-          <w:p>
-            <w:pPr>
               <w:pStyle w:val="Corpodetexto"/>
               <w:ind w:left="0"/>
               <w:jc w:val="center"/>
             </w:pPr>
+            <w:r>
+              <w:t>Problemas com a internet</w:t>
+            </w:r>
           </w:p>
         </w:tc>
         <w:tc>
@@ -3211,11 +3123,9 @@
               <w:ind w:left="0"/>
               <w:jc w:val="center"/>
             </w:pPr>
-            <w:proofErr w:type="gramStart"/>
-            <w:r>
-              <w:t>resolvido</w:t>
-            </w:r>
-            <w:proofErr w:type="gramEnd"/>
+            <w:r>
+              <w:t>Resolvido</w:t>
+            </w:r>
           </w:p>
         </w:tc>
         <w:tc>
@@ -3233,23 +3143,10 @@
             <w:pPr>
               <w:pStyle w:val="Corpodetexto"/>
               <w:ind w:left="0"/>
-              <w:jc w:val="center"/>
-            </w:pPr>
-            <w:r>
-              <w:t xml:space="preserve">Aprofundar nossos conhecimentos em </w:t>
-            </w:r>
-            <w:proofErr w:type="gramStart"/>
-            <w:r>
-              <w:t xml:space="preserve">um </w:t>
-            </w:r>
-            <w:proofErr w:type="spellStart"/>
-            <w:r>
-              <w:t>um</w:t>
-            </w:r>
-            <w:proofErr w:type="spellEnd"/>
-            <w:proofErr w:type="gramEnd"/>
-            <w:r>
-              <w:t xml:space="preserve"> curto prazo de tempo (em media 3 semanas), desenvolvendo um projeto piloto, integrando com as API's do Google como tambem de redes sociais.</w:t>
+              <w:jc w:val="both"/>
+            </w:pPr>
+            <w:r>
+              <w:t>O problema durou em média 2 horas.</w:t>
             </w:r>
           </w:p>
         </w:tc>
@@ -3268,24 +3165,13 @@
           </w:tcPr>
           <w:p>
             <w:pPr>
-              <w:jc w:val="center"/>
-              <w:rPr>
-                <w:rFonts w:ascii="Arial" w:hAnsi="Arial" w:cs="Arial"/>
-              </w:rPr>
-            </w:pPr>
-            <w:r>
-              <w:rPr>
-                <w:rFonts w:ascii="Arial" w:hAnsi="Arial" w:cs="Arial"/>
-              </w:rPr>
-              <w:t>Desenvolvimento do aplicativo pode ser afetado com o não cumprimento dos prazos.</w:t>
-            </w:r>
-          </w:p>
-          <w:p>
-            <w:pPr>
               <w:pStyle w:val="Corpodetexto"/>
               <w:ind w:left="0"/>
               <w:jc w:val="center"/>
             </w:pPr>
+            <w:r>
+              <w:t>Problemas no repositório</w:t>
+            </w:r>
           </w:p>
         </w:tc>
         <w:tc>
@@ -3305,11 +3191,9 @@
               <w:ind w:left="0"/>
               <w:jc w:val="center"/>
             </w:pPr>
-            <w:proofErr w:type="gramStart"/>
-            <w:r>
-              <w:t>resolvido</w:t>
-            </w:r>
-            <w:proofErr w:type="gramEnd"/>
+            <w:r>
+              <w:t>Resolvido</w:t>
+            </w:r>
           </w:p>
         </w:tc>
         <w:tc>
@@ -3325,24 +3209,13 @@
           </w:tcPr>
           <w:p>
             <w:pPr>
-              <w:jc w:val="center"/>
-              <w:rPr>
-                <w:rFonts w:ascii="Arial" w:hAnsi="Arial" w:cs="Arial"/>
-              </w:rPr>
-            </w:pPr>
-            <w:r>
-              <w:rPr>
-                <w:rFonts w:ascii="Arial" w:hAnsi="Arial" w:cs="Arial"/>
-              </w:rPr>
-              <w:t>Monitorar o Envio e o desenvolvimento das tarefas, assim controlando os prazos estabelecidos.</w:t>
-            </w:r>
-          </w:p>
-          <w:p>
-            <w:pPr>
               <w:pStyle w:val="Corpodetexto"/>
               <w:ind w:left="0"/>
-              <w:jc w:val="center"/>
-            </w:pPr>
+              <w:jc w:val="both"/>
+            </w:pPr>
+            <w:r>
+              <w:t>O problema ocorreu na configuração do ambiente de controle de versão.</w:t>
+            </w:r>
           </w:p>
         </w:tc>
       </w:tr>
@@ -3360,20 +3233,6 @@
           </w:tcPr>
           <w:p>
             <w:pPr>
-              <w:jc w:val="center"/>
-              <w:rPr>
-                <w:rFonts w:ascii="Arial" w:hAnsi="Arial" w:cs="Arial"/>
-              </w:rPr>
-            </w:pPr>
-            <w:r>
-              <w:rPr>
-                <w:rFonts w:ascii="Arial" w:hAnsi="Arial" w:cs="Arial"/>
-              </w:rPr>
-              <w:t>Corremos o risco de o usuário final não gosta do aplicaivo ou mesmo nem dar créditos.</w:t>
-            </w:r>
-          </w:p>
-          <w:p>
-            <w:pPr>
               <w:pStyle w:val="Corpodetexto"/>
               <w:ind w:left="0"/>
               <w:jc w:val="center"/>
@@ -3397,11 +3256,6 @@
               <w:ind w:left="0"/>
               <w:jc w:val="center"/>
             </w:pPr>
-            <w:proofErr w:type="gramStart"/>
-            <w:r>
-              <w:t>resolvido</w:t>
-            </w:r>
-            <w:proofErr w:type="gramEnd"/>
           </w:p>
         </w:tc>
         <w:tc>
@@ -3417,20 +3271,6 @@
           </w:tcPr>
           <w:p>
             <w:pPr>
-              <w:jc w:val="center"/>
-              <w:rPr>
-                <w:rFonts w:ascii="Arial" w:hAnsi="Arial" w:cs="Arial"/>
-              </w:rPr>
-            </w:pPr>
-            <w:r>
-              <w:rPr>
-                <w:rFonts w:ascii="Arial" w:hAnsi="Arial" w:cs="Arial"/>
-              </w:rPr>
-              <w:t>Divulgar ao máximo o aplicativo e tentar demostrar os benefícios oferecidos com a sua utilização.</w:t>
-            </w:r>
-          </w:p>
-          <w:p>
-            <w:pPr>
               <w:pStyle w:val="Corpodetexto"/>
               <w:ind w:left="0"/>
               <w:jc w:val="center"/>
@@ -3445,7 +3285,6 @@
         <w:pStyle w:val="Ttulo1"/>
       </w:pPr>
       <w:r>
-        <w:lastRenderedPageBreak/>
         <w:t>5.  Critérios de Avaliação</w:t>
       </w:r>
     </w:p>
@@ -3537,27 +3376,7 @@
           <w:color w:val="000000" w:themeColor="text1"/>
           <w:shd w:val="clear" w:color="auto" w:fill="F6F7F8"/>
         </w:rPr>
-        <w:t xml:space="preserve">Os casos de uso com prioridade alta deverão estar </w:t>
-      </w:r>
-      <w:proofErr w:type="gramStart"/>
-      <w:r>
-        <w:rPr>
-          <w:rFonts w:cs="Arial"/>
-          <w:b w:val="0"/>
-          <w:color w:val="000000" w:themeColor="text1"/>
-          <w:shd w:val="clear" w:color="auto" w:fill="F6F7F8"/>
-        </w:rPr>
-        <w:t>implementados</w:t>
-      </w:r>
-      <w:proofErr w:type="gramEnd"/>
-      <w:r>
-        <w:rPr>
-          <w:rFonts w:cs="Arial"/>
-          <w:b w:val="0"/>
-          <w:color w:val="000000" w:themeColor="text1"/>
-          <w:shd w:val="clear" w:color="auto" w:fill="F6F7F8"/>
-        </w:rPr>
-        <w:t xml:space="preserve"> na entrega do release.</w:t>
+        <w:t>Os casos de uso com prioridade alta deverão estar implementados na entrega do release.</w:t>
       </w:r>
     </w:p>
     <w:p>
@@ -3641,20 +3460,26 @@
               </w:rPr>
               <w:t xml:space="preserve">Validar a configuração da </w:t>
             </w:r>
-            <w:proofErr w:type="gramStart"/>
             <w:r>
               <w:rPr>
                 <w:iCs/>
                 <w:color w:val="000000" w:themeColor="text1"/>
               </w:rPr>
-              <w:t>infra-estruturar</w:t>
-            </w:r>
-            <w:proofErr w:type="gramEnd"/>
+              <w:t>infra-</w:t>
+            </w:r>
             <w:r>
               <w:rPr>
                 <w:iCs/>
                 <w:color w:val="000000" w:themeColor="text1"/>
               </w:rPr>
+              <w:lastRenderedPageBreak/>
+              <w:t>estruturar</w:t>
+            </w:r>
+            <w:r>
+              <w:rPr>
+                <w:iCs/>
+                <w:color w:val="000000" w:themeColor="text1"/>
+              </w:rPr>
               <w:t xml:space="preserve"> do projeto</w:t>
             </w:r>
           </w:p>
@@ -3670,16 +3495,12 @@
               <w:spacing w:before="40" w:after="40"/>
             </w:pPr>
             <w:r>
+              <w:lastRenderedPageBreak/>
               <w:t>Data da Avaliação</w:t>
             </w:r>
             <w:r>
-              <w:t xml:space="preserve"> </w:t>
-            </w:r>
-            <w:proofErr w:type="gramStart"/>
-            <w:r>
-              <w:t>1</w:t>
-            </w:r>
-            <w:proofErr w:type="gramEnd"/>
+              <w:t xml:space="preserve"> 1</w:t>
+            </w:r>
           </w:p>
         </w:tc>
         <w:tc>
@@ -3724,13 +3545,8 @@
               <w:spacing w:before="40" w:after="40"/>
             </w:pPr>
             <w:r>
-              <w:t xml:space="preserve">Data da Avaliação </w:t>
-            </w:r>
-            <w:proofErr w:type="gramStart"/>
-            <w:r>
-              <w:t>2</w:t>
-            </w:r>
-            <w:proofErr w:type="gramEnd"/>
+              <w:t>Data da Avaliação 2</w:t>
+            </w:r>
           </w:p>
         </w:tc>
         <w:tc>
@@ -3796,14 +3612,12 @@
                 <w:iCs/>
               </w:rPr>
             </w:pPr>
-            <w:proofErr w:type="gramStart"/>
             <w:r>
               <w:rPr>
                 <w:iCs/>
               </w:rPr>
               <w:t>Adriano,</w:t>
             </w:r>
-            <w:proofErr w:type="gramEnd"/>
             <w:r>
               <w:rPr>
                 <w:iCs/>
@@ -3933,14 +3747,12 @@
           <w:color w:val="000000" w:themeColor="text1"/>
         </w:rPr>
       </w:pPr>
-      <w:proofErr w:type="gramStart"/>
       <w:r>
         <w:rPr>
           <w:color w:val="000000" w:themeColor="text1"/>
         </w:rPr>
         <w:t>Avaliação X Resultados de Testes</w:t>
       </w:r>
-      <w:proofErr w:type="gramEnd"/>
     </w:p>
     <w:p>
       <w:pPr>
@@ -4001,14 +3813,14 @@
 
 <file path=word/endnotes.xml><?xml version="1.0" encoding="utf-8"?>
 <w:endnotes xmlns:ve="http://schemas.openxmlformats.org/markup-compatibility/2006" xmlns:o="urn:schemas-microsoft-com:office:office" xmlns:r="http://schemas.openxmlformats.org/officeDocument/2006/relationships" xmlns:m="http://schemas.openxmlformats.org/officeDocument/2006/math" xmlns:v="urn:schemas-microsoft-com:vml" xmlns:wp="http://schemas.openxmlformats.org/drawingml/2006/wordprocessingDrawing" xmlns:w10="urn:schemas-microsoft-com:office:word" xmlns:w="http://schemas.openxmlformats.org/wordprocessingml/2006/main" xmlns:wne="http://schemas.microsoft.com/office/word/2006/wordml">
-  <w:endnote w:type="separator" w:id="-1">
+  <w:endnote w:type="separator" w:id="0">
     <w:p>
       <w:r>
         <w:separator/>
       </w:r>
     </w:p>
   </w:endnote>
-  <w:endnote w:type="continuationSeparator" w:id="0">
+  <w:endnote w:type="continuationSeparator" w:id="1">
     <w:p>
       <w:r>
         <w:continuationSeparator/>
@@ -4076,11 +3888,9 @@
           <w:r>
             <w:sym w:font="Symbol" w:char="F0D3"/>
           </w:r>
-          <w:proofErr w:type="gramStart"/>
           <w:r>
-            <w:t>SchoolDrive</w:t>
+            <w:t>DoadorPE</w:t>
           </w:r>
-          <w:proofErr w:type="gramEnd"/>
           <w:r>
             <w:t xml:space="preserve">,  </w:t>
           </w:r>
@@ -4182,14 +3992,14 @@
 
 <file path=word/footnotes.xml><?xml version="1.0" encoding="utf-8"?>
 <w:footnotes xmlns:ve="http://schemas.openxmlformats.org/markup-compatibility/2006" xmlns:o="urn:schemas-microsoft-com:office:office" xmlns:r="http://schemas.openxmlformats.org/officeDocument/2006/relationships" xmlns:m="http://schemas.openxmlformats.org/officeDocument/2006/math" xmlns:v="urn:schemas-microsoft-com:vml" xmlns:wp="http://schemas.openxmlformats.org/drawingml/2006/wordprocessingDrawing" xmlns:w10="urn:schemas-microsoft-com:office:word" xmlns:w="http://schemas.openxmlformats.org/wordprocessingml/2006/main" xmlns:wne="http://schemas.microsoft.com/office/word/2006/wordml">
-  <w:footnote w:type="separator" w:id="-1">
+  <w:footnote w:type="separator" w:id="0">
     <w:p>
       <w:r>
         <w:separator/>
       </w:r>
     </w:p>
   </w:footnote>
-  <w:footnote w:type="continuationSeparator" w:id="0">
+  <w:footnote w:type="continuationSeparator" w:id="1">
     <w:p>
       <w:r>
         <w:continuationSeparator/>
@@ -4232,11 +4042,9 @@
               <w:tab w:val="clear" w:pos="8640"/>
             </w:tabs>
           </w:pPr>
-          <w:proofErr w:type="gramStart"/>
           <w:r>
             <w:t>DoadorPE</w:t>
           </w:r>
-          <w:proofErr w:type="gramEnd"/>
         </w:p>
       </w:tc>
       <w:tc>

</xml_diff>

<commit_message>
Ajsute Finais, Plano Iteração Concepção
</commit_message>
<xml_diff>
--- a/planejamento/Dp Plano Iteracao Concepcao 1.docx
+++ b/planejamento/Dp Plano Iteracao Concepcao 1.docx
@@ -1,14 +1,24 @@
 
 <file path=word/document.xml><?xml version="1.0" encoding="utf-8"?>
-<w:document xmlns:ve="http://schemas.openxmlformats.org/markup-compatibility/2006" xmlns:o="urn:schemas-microsoft-com:office:office" xmlns:r="http://schemas.openxmlformats.org/officeDocument/2006/relationships" xmlns:m="http://schemas.openxmlformats.org/officeDocument/2006/math" xmlns:v="urn:schemas-microsoft-com:vml" xmlns:wp="http://schemas.openxmlformats.org/drawingml/2006/wordprocessingDrawing" xmlns:w10="urn:schemas-microsoft-com:office:word" xmlns:w="http://schemas.openxmlformats.org/wordprocessingml/2006/main" xmlns:wne="http://schemas.microsoft.com/office/word/2006/wordml">
+<w:document xmlns:wpc="http://schemas.microsoft.com/office/word/2010/wordprocessingCanvas" xmlns:mc="http://schemas.openxmlformats.org/markup-compatibility/2006" xmlns:o="urn:schemas-microsoft-com:office:office" xmlns:r="http://schemas.openxmlformats.org/officeDocument/2006/relationships" xmlns:m="http://schemas.openxmlformats.org/officeDocument/2006/math" xmlns:v="urn:schemas-microsoft-com:vml" xmlns:wp14="http://schemas.microsoft.com/office/word/2010/wordprocessingDrawing" xmlns:wp="http://schemas.openxmlformats.org/drawingml/2006/wordprocessingDrawing" xmlns:w10="urn:schemas-microsoft-com:office:word" xmlns:w="http://schemas.openxmlformats.org/wordprocessingml/2006/main" xmlns:w14="http://schemas.microsoft.com/office/word/2010/wordml" xmlns:wpg="http://schemas.microsoft.com/office/word/2010/wordprocessingGroup" xmlns:wpi="http://schemas.microsoft.com/office/word/2010/wordprocessingInk" xmlns:wne="http://schemas.microsoft.com/office/word/2006/wordml" xmlns:wps="http://schemas.microsoft.com/office/word/2010/wordprocessingShape" mc:Ignorable="w14 wp14">
   <w:body>
     <w:p>
       <w:pPr>
         <w:pStyle w:val="Ttulo3"/>
-      </w:pPr>
+        <w:rPr>
+          <w:b/>
+        </w:rPr>
+      </w:pPr>
+      <w:proofErr w:type="spellStart"/>
+      <w:proofErr w:type="gramStart"/>
       <w:r>
+        <w:rPr>
+          <w:b/>
+        </w:rPr>
         <w:t>DoadorPE</w:t>
       </w:r>
+      <w:proofErr w:type="spellEnd"/>
+      <w:proofErr w:type="gramEnd"/>
     </w:p>
     <w:p>
       <w:pPr>
@@ -23,6 +33,8 @@
         <w:pStyle w:val="Ttulo"/>
         <w:jc w:val="left"/>
       </w:pPr>
+      <w:bookmarkStart w:id="0" w:name="_GoBack"/>
+      <w:bookmarkEnd w:id="0"/>
     </w:p>
     <w:p/>
     <w:p>
@@ -49,7 +61,7 @@
           <w:insideH w:val="single" w:sz="4" w:space="0" w:color="auto"/>
           <w:insideV w:val="single" w:sz="4" w:space="0" w:color="auto"/>
         </w:tblBorders>
-        <w:tblLook w:val="0000"/>
+        <w:tblLook w:val="0000" w:firstRow="0" w:lastRow="0" w:firstColumn="0" w:lastColumn="0" w:noHBand="0" w:noVBand="0"/>
       </w:tblPr>
       <w:tblGrid>
         <w:gridCol w:w="4608"/>
@@ -71,7 +83,7 @@
                 <w:bCs/>
               </w:rPr>
             </w:pPr>
-            <w:bookmarkStart w:id="0" w:name="OLE_LINK1"/>
+            <w:bookmarkStart w:id="1" w:name="OLE_LINK1"/>
             <w:r>
               <w:rPr>
                 <w:rFonts w:ascii="Arial" w:hAnsi="Arial" w:cs="Arial"/>
@@ -338,8 +350,13 @@
                 <w:numId w:val="40"/>
               </w:numPr>
             </w:pPr>
-            <w:r>
-              <w:t>Implementação dos Protótipos da GUI</w:t>
+            <w:proofErr w:type="gramStart"/>
+            <w:r>
+              <w:t>Implementação</w:t>
+            </w:r>
+            <w:proofErr w:type="gramEnd"/>
+            <w:r>
+              <w:t xml:space="preserve"> dos Protótipos da GUI</w:t>
             </w:r>
           </w:p>
         </w:tc>
@@ -414,7 +431,15 @@
               </w:numPr>
             </w:pPr>
             <w:r>
-              <w:t>1º Iteração (Implementação + testes)</w:t>
+              <w:t>1º Iteração (</w:t>
+            </w:r>
+            <w:proofErr w:type="gramStart"/>
+            <w:r>
+              <w:t>Implementação</w:t>
+            </w:r>
+            <w:proofErr w:type="gramEnd"/>
+            <w:r>
+              <w:t xml:space="preserve"> + testes)</w:t>
             </w:r>
           </w:p>
         </w:tc>
@@ -462,7 +487,7 @@
           </w:p>
         </w:tc>
       </w:tr>
-      <w:bookmarkEnd w:id="0"/>
+      <w:bookmarkEnd w:id="1"/>
     </w:tbl>
     <w:p>
       <w:pPr>
@@ -618,7 +643,7 @@
           <w:insideV w:val="single" w:sz="6" w:space="0" w:color="000000"/>
         </w:tblBorders>
         <w:tblLayout w:type="fixed"/>
-        <w:tblLook w:val="0000"/>
+        <w:tblLook w:val="0000" w:firstRow="0" w:lastRow="0" w:firstColumn="0" w:lastColumn="0" w:noHBand="0" w:noVBand="0"/>
       </w:tblPr>
       <w:tblGrid>
         <w:gridCol w:w="1543"/>
@@ -910,12 +935,14 @@
               </w:rPr>
               <w:t xml:space="preserve">Configuração de conta no </w:t>
             </w:r>
+            <w:proofErr w:type="spellStart"/>
             <w:r>
               <w:rPr>
                 <w:rFonts w:ascii="Arial" w:hAnsi="Arial" w:cs="Arial"/>
               </w:rPr>
               <w:t>Github</w:t>
             </w:r>
+            <w:proofErr w:type="spellEnd"/>
             <w:r>
               <w:rPr>
                 <w:rFonts w:ascii="Arial" w:hAnsi="Arial" w:cs="Arial"/>
@@ -958,12 +985,14 @@
                 <w:rFonts w:ascii="Arial" w:hAnsi="Arial" w:cs="Arial"/>
               </w:rPr>
             </w:pPr>
+            <w:proofErr w:type="gramStart"/>
             <w:r>
               <w:rPr>
                 <w:rFonts w:ascii="Arial" w:hAnsi="Arial" w:cs="Arial"/>
               </w:rPr>
               <w:t>1</w:t>
             </w:r>
+            <w:proofErr w:type="gramEnd"/>
           </w:p>
         </w:tc>
         <w:tc>
@@ -1025,8 +1054,16 @@
               <w:rPr>
                 <w:rFonts w:ascii="Arial" w:hAnsi="Arial" w:cs="Arial"/>
               </w:rPr>
-              <w:t>Adriano/Waltson</w:t>
-            </w:r>
+              <w:t>Adriano/</w:t>
+            </w:r>
+            <w:proofErr w:type="spellStart"/>
+            <w:r>
+              <w:rPr>
+                <w:rFonts w:ascii="Arial" w:hAnsi="Arial" w:cs="Arial"/>
+              </w:rPr>
+              <w:t>Waltson</w:t>
+            </w:r>
+            <w:proofErr w:type="spellEnd"/>
           </w:p>
         </w:tc>
         <w:tc>
@@ -1042,12 +1079,14 @@
                 <w:rFonts w:ascii="Arial" w:hAnsi="Arial" w:cs="Arial"/>
               </w:rPr>
             </w:pPr>
+            <w:proofErr w:type="gramStart"/>
             <w:r>
               <w:rPr>
                 <w:rFonts w:ascii="Arial" w:hAnsi="Arial" w:cs="Arial"/>
               </w:rPr>
               <w:t>1</w:t>
             </w:r>
+            <w:proofErr w:type="gramEnd"/>
           </w:p>
         </w:tc>
         <w:tc>
@@ -1063,12 +1102,14 @@
                 <w:rFonts w:ascii="Arial" w:hAnsi="Arial" w:cs="Arial"/>
               </w:rPr>
             </w:pPr>
+            <w:proofErr w:type="gramStart"/>
             <w:r>
               <w:rPr>
                 <w:rFonts w:ascii="Arial" w:hAnsi="Arial" w:cs="Arial"/>
               </w:rPr>
               <w:t>1</w:t>
             </w:r>
+            <w:proofErr w:type="gramEnd"/>
           </w:p>
         </w:tc>
       </w:tr>
@@ -1199,8 +1240,16 @@
               <w:rPr>
                 <w:rFonts w:ascii="Arial" w:hAnsi="Arial" w:cs="Arial"/>
               </w:rPr>
-              <w:t>Adriano/Waltson</w:t>
-            </w:r>
+              <w:t>Adriano/</w:t>
+            </w:r>
+            <w:proofErr w:type="spellStart"/>
+            <w:r>
+              <w:rPr>
+                <w:rFonts w:ascii="Arial" w:hAnsi="Arial" w:cs="Arial"/>
+              </w:rPr>
+              <w:t>Waltson</w:t>
+            </w:r>
+            <w:proofErr w:type="spellEnd"/>
           </w:p>
         </w:tc>
         <w:tc>
@@ -1216,12 +1265,14 @@
                 <w:rFonts w:ascii="Arial" w:hAnsi="Arial" w:cs="Arial"/>
               </w:rPr>
             </w:pPr>
+            <w:proofErr w:type="gramStart"/>
             <w:r>
               <w:rPr>
                 <w:rFonts w:ascii="Arial" w:hAnsi="Arial" w:cs="Arial"/>
               </w:rPr>
               <w:t>1</w:t>
             </w:r>
+            <w:proofErr w:type="gramEnd"/>
           </w:p>
         </w:tc>
         <w:tc>
@@ -1382,8 +1433,16 @@
               <w:rPr>
                 <w:rFonts w:ascii="Arial" w:hAnsi="Arial" w:cs="Arial"/>
               </w:rPr>
-              <w:t>Adriano/Waltson</w:t>
-            </w:r>
+              <w:t>Adriano/</w:t>
+            </w:r>
+            <w:proofErr w:type="spellStart"/>
+            <w:r>
+              <w:rPr>
+                <w:rFonts w:ascii="Arial" w:hAnsi="Arial" w:cs="Arial"/>
+              </w:rPr>
+              <w:t>Waltson</w:t>
+            </w:r>
+            <w:proofErr w:type="spellEnd"/>
           </w:p>
         </w:tc>
         <w:tc>
@@ -1399,12 +1458,14 @@
                 <w:rFonts w:ascii="Arial" w:hAnsi="Arial" w:cs="Arial"/>
               </w:rPr>
             </w:pPr>
+            <w:proofErr w:type="gramStart"/>
             <w:r>
               <w:rPr>
                 <w:rFonts w:ascii="Arial" w:hAnsi="Arial" w:cs="Arial"/>
               </w:rPr>
               <w:t>1</w:t>
             </w:r>
+            <w:proofErr w:type="gramEnd"/>
           </w:p>
         </w:tc>
         <w:tc>
@@ -1420,12 +1481,14 @@
                 <w:rFonts w:ascii="Arial" w:hAnsi="Arial" w:cs="Arial"/>
               </w:rPr>
             </w:pPr>
+            <w:proofErr w:type="gramStart"/>
             <w:r>
               <w:rPr>
                 <w:rFonts w:ascii="Arial" w:hAnsi="Arial" w:cs="Arial"/>
               </w:rPr>
               <w:t>2</w:t>
             </w:r>
+            <w:proofErr w:type="gramEnd"/>
           </w:p>
         </w:tc>
       </w:tr>
@@ -1490,12 +1553,14 @@
                 <w:rFonts w:ascii="Arial" w:hAnsi="Arial" w:cs="Arial"/>
               </w:rPr>
             </w:pPr>
+            <w:proofErr w:type="gramStart"/>
             <w:r>
               <w:rPr>
                 <w:rFonts w:ascii="Arial" w:hAnsi="Arial" w:cs="Arial"/>
               </w:rPr>
               <w:t>3</w:t>
             </w:r>
+            <w:proofErr w:type="gramEnd"/>
           </w:p>
         </w:tc>
         <w:tc>
@@ -1557,8 +1622,16 @@
               <w:rPr>
                 <w:rFonts w:ascii="Arial" w:hAnsi="Arial" w:cs="Arial"/>
               </w:rPr>
-              <w:t>Adriano/Waltson</w:t>
-            </w:r>
+              <w:t>Adriano/</w:t>
+            </w:r>
+            <w:proofErr w:type="spellStart"/>
+            <w:r>
+              <w:rPr>
+                <w:rFonts w:ascii="Arial" w:hAnsi="Arial" w:cs="Arial"/>
+              </w:rPr>
+              <w:t>Waltson</w:t>
+            </w:r>
+            <w:proofErr w:type="spellEnd"/>
           </w:p>
         </w:tc>
         <w:tc>
@@ -1574,12 +1647,14 @@
                 <w:rFonts w:ascii="Arial" w:hAnsi="Arial" w:cs="Arial"/>
               </w:rPr>
             </w:pPr>
+            <w:proofErr w:type="gramStart"/>
             <w:r>
               <w:rPr>
                 <w:rFonts w:ascii="Arial" w:hAnsi="Arial" w:cs="Arial"/>
               </w:rPr>
               <w:t>4</w:t>
             </w:r>
+            <w:proofErr w:type="gramEnd"/>
           </w:p>
         </w:tc>
         <w:tc>
@@ -1595,12 +1670,14 @@
                 <w:rFonts w:ascii="Arial" w:hAnsi="Arial" w:cs="Arial"/>
               </w:rPr>
             </w:pPr>
+            <w:proofErr w:type="gramStart"/>
             <w:r>
               <w:rPr>
                 <w:rFonts w:ascii="Arial" w:hAnsi="Arial" w:cs="Arial"/>
               </w:rPr>
               <w:t>4</w:t>
             </w:r>
+            <w:proofErr w:type="gramEnd"/>
           </w:p>
         </w:tc>
       </w:tr>
@@ -1664,12 +1741,14 @@
                 <w:rFonts w:ascii="Arial" w:hAnsi="Arial" w:cs="Arial"/>
               </w:rPr>
             </w:pPr>
+            <w:proofErr w:type="gramStart"/>
             <w:r>
               <w:rPr>
                 <w:rFonts w:ascii="Arial" w:hAnsi="Arial" w:cs="Arial"/>
               </w:rPr>
               <w:t>3</w:t>
             </w:r>
+            <w:proofErr w:type="gramEnd"/>
           </w:p>
         </w:tc>
         <w:tc>
@@ -1731,8 +1810,16 @@
               <w:rPr>
                 <w:rFonts w:ascii="Arial" w:hAnsi="Arial" w:cs="Arial"/>
               </w:rPr>
-              <w:t>Adriano/Waltson</w:t>
-            </w:r>
+              <w:t>Adriano/</w:t>
+            </w:r>
+            <w:proofErr w:type="spellStart"/>
+            <w:r>
+              <w:rPr>
+                <w:rFonts w:ascii="Arial" w:hAnsi="Arial" w:cs="Arial"/>
+              </w:rPr>
+              <w:t>Waltson</w:t>
+            </w:r>
+            <w:proofErr w:type="spellEnd"/>
           </w:p>
         </w:tc>
         <w:tc>
@@ -1748,12 +1835,14 @@
                 <w:rFonts w:ascii="Arial" w:hAnsi="Arial" w:cs="Arial"/>
               </w:rPr>
             </w:pPr>
+            <w:proofErr w:type="gramStart"/>
             <w:r>
               <w:rPr>
                 <w:rFonts w:ascii="Arial" w:hAnsi="Arial" w:cs="Arial"/>
               </w:rPr>
               <w:t>4</w:t>
             </w:r>
+            <w:proofErr w:type="gramEnd"/>
           </w:p>
         </w:tc>
         <w:tc>
@@ -1769,12 +1858,14 @@
                 <w:rFonts w:ascii="Arial" w:hAnsi="Arial" w:cs="Arial"/>
               </w:rPr>
             </w:pPr>
+            <w:proofErr w:type="gramStart"/>
             <w:r>
               <w:rPr>
                 <w:rFonts w:ascii="Arial" w:hAnsi="Arial" w:cs="Arial"/>
               </w:rPr>
               <w:t>4</w:t>
             </w:r>
+            <w:proofErr w:type="gramEnd"/>
           </w:p>
         </w:tc>
       </w:tr>
@@ -1905,8 +1996,16 @@
               <w:rPr>
                 <w:rFonts w:ascii="Arial" w:hAnsi="Arial" w:cs="Arial"/>
               </w:rPr>
-              <w:t>Adriano/Waltson</w:t>
-            </w:r>
+              <w:t>Adriano/</w:t>
+            </w:r>
+            <w:proofErr w:type="spellStart"/>
+            <w:r>
+              <w:rPr>
+                <w:rFonts w:ascii="Arial" w:hAnsi="Arial" w:cs="Arial"/>
+              </w:rPr>
+              <w:t>Waltson</w:t>
+            </w:r>
+            <w:proofErr w:type="spellEnd"/>
           </w:p>
         </w:tc>
         <w:tc>
@@ -2012,12 +2111,14 @@
                 <w:rFonts w:ascii="Arial" w:hAnsi="Arial" w:cs="Arial"/>
               </w:rPr>
             </w:pPr>
+            <w:proofErr w:type="gramStart"/>
             <w:r>
               <w:rPr>
                 <w:rFonts w:ascii="Arial" w:hAnsi="Arial" w:cs="Arial"/>
               </w:rPr>
               <w:t>3</w:t>
             </w:r>
+            <w:proofErr w:type="gramEnd"/>
           </w:p>
         </w:tc>
         <w:tc>
@@ -2079,8 +2180,16 @@
               <w:rPr>
                 <w:rFonts w:ascii="Arial" w:hAnsi="Arial" w:cs="Arial"/>
               </w:rPr>
-              <w:t>Adriano/Waltson</w:t>
-            </w:r>
+              <w:t>Adriano/</w:t>
+            </w:r>
+            <w:proofErr w:type="spellStart"/>
+            <w:r>
+              <w:rPr>
+                <w:rFonts w:ascii="Arial" w:hAnsi="Arial" w:cs="Arial"/>
+              </w:rPr>
+              <w:t>Waltson</w:t>
+            </w:r>
+            <w:proofErr w:type="spellEnd"/>
           </w:p>
         </w:tc>
         <w:tc>
@@ -2096,12 +2205,14 @@
                 <w:rFonts w:ascii="Arial" w:hAnsi="Arial" w:cs="Arial"/>
               </w:rPr>
             </w:pPr>
+            <w:proofErr w:type="gramStart"/>
             <w:r>
               <w:rPr>
                 <w:rFonts w:ascii="Arial" w:hAnsi="Arial" w:cs="Arial"/>
               </w:rPr>
               <w:t>4</w:t>
             </w:r>
+            <w:proofErr w:type="gramEnd"/>
           </w:p>
         </w:tc>
         <w:tc>
@@ -2117,12 +2228,14 @@
                 <w:rFonts w:ascii="Arial" w:hAnsi="Arial" w:cs="Arial"/>
               </w:rPr>
             </w:pPr>
+            <w:proofErr w:type="gramStart"/>
             <w:r>
               <w:rPr>
                 <w:rFonts w:ascii="Arial" w:hAnsi="Arial" w:cs="Arial"/>
               </w:rPr>
               <w:t>4</w:t>
             </w:r>
+            <w:proofErr w:type="gramEnd"/>
           </w:p>
         </w:tc>
       </w:tr>
@@ -2186,12 +2299,14 @@
                 <w:rFonts w:ascii="Arial" w:hAnsi="Arial" w:cs="Arial"/>
               </w:rPr>
             </w:pPr>
+            <w:proofErr w:type="gramStart"/>
             <w:r>
               <w:rPr>
                 <w:rFonts w:ascii="Arial" w:hAnsi="Arial" w:cs="Arial"/>
               </w:rPr>
               <w:t>1</w:t>
             </w:r>
+            <w:proofErr w:type="gramEnd"/>
           </w:p>
         </w:tc>
         <w:tc>
@@ -2253,8 +2368,16 @@
               <w:rPr>
                 <w:rFonts w:ascii="Arial" w:hAnsi="Arial" w:cs="Arial"/>
               </w:rPr>
-              <w:t>Adriano/Waltson</w:t>
-            </w:r>
+              <w:t>Adriano/</w:t>
+            </w:r>
+            <w:proofErr w:type="spellStart"/>
+            <w:r>
+              <w:rPr>
+                <w:rFonts w:ascii="Arial" w:hAnsi="Arial" w:cs="Arial"/>
+              </w:rPr>
+              <w:t>Waltson</w:t>
+            </w:r>
+            <w:proofErr w:type="spellEnd"/>
           </w:p>
         </w:tc>
         <w:tc>
@@ -2270,12 +2393,14 @@
                 <w:rFonts w:ascii="Arial" w:hAnsi="Arial" w:cs="Arial"/>
               </w:rPr>
             </w:pPr>
+            <w:proofErr w:type="gramStart"/>
             <w:r>
               <w:rPr>
                 <w:rFonts w:ascii="Arial" w:hAnsi="Arial" w:cs="Arial"/>
               </w:rPr>
               <w:t>1</w:t>
             </w:r>
+            <w:proofErr w:type="gramEnd"/>
           </w:p>
         </w:tc>
         <w:tc>
@@ -2291,12 +2416,14 @@
                 <w:rFonts w:ascii="Arial" w:hAnsi="Arial" w:cs="Arial"/>
               </w:rPr>
             </w:pPr>
+            <w:proofErr w:type="gramStart"/>
             <w:r>
               <w:rPr>
                 <w:rFonts w:ascii="Arial" w:hAnsi="Arial" w:cs="Arial"/>
               </w:rPr>
               <w:t>1</w:t>
             </w:r>
+            <w:proofErr w:type="gramEnd"/>
           </w:p>
         </w:tc>
       </w:tr>
@@ -2427,8 +2554,16 @@
               <w:rPr>
                 <w:rFonts w:ascii="Arial" w:hAnsi="Arial" w:cs="Arial"/>
               </w:rPr>
-              <w:t>Adriano/Waltson</w:t>
-            </w:r>
+              <w:t>Adriano/</w:t>
+            </w:r>
+            <w:proofErr w:type="spellStart"/>
+            <w:r>
+              <w:rPr>
+                <w:rFonts w:ascii="Arial" w:hAnsi="Arial" w:cs="Arial"/>
+              </w:rPr>
+              <w:t>Waltson</w:t>
+            </w:r>
+            <w:proofErr w:type="spellEnd"/>
           </w:p>
         </w:tc>
         <w:tc>
@@ -2486,11 +2621,19 @@
                 <w:rFonts w:ascii="Arial" w:hAnsi="Arial" w:cs="Arial"/>
               </w:rPr>
             </w:pPr>
-            <w:r>
-              <w:rPr>
-                <w:rFonts w:ascii="Arial" w:hAnsi="Arial" w:cs="Arial"/>
-              </w:rPr>
-              <w:t>Implementar os protótipos de GUI</w:t>
+            <w:proofErr w:type="gramStart"/>
+            <w:r>
+              <w:rPr>
+                <w:rFonts w:ascii="Arial" w:hAnsi="Arial" w:cs="Arial"/>
+              </w:rPr>
+              <w:t>Implementar</w:t>
+            </w:r>
+            <w:proofErr w:type="gramEnd"/>
+            <w:r>
+              <w:rPr>
+                <w:rFonts w:ascii="Arial" w:hAnsi="Arial" w:cs="Arial"/>
+              </w:rPr>
+              <w:t xml:space="preserve"> os protótipos de GUI</w:t>
             </w:r>
           </w:p>
         </w:tc>
@@ -2528,12 +2671,14 @@
                 <w:rFonts w:ascii="Arial" w:hAnsi="Arial" w:cs="Arial"/>
               </w:rPr>
             </w:pPr>
+            <w:proofErr w:type="gramStart"/>
             <w:r>
               <w:rPr>
                 <w:rFonts w:ascii="Arial" w:hAnsi="Arial" w:cs="Arial"/>
               </w:rPr>
               <w:t>4</w:t>
             </w:r>
+            <w:proofErr w:type="gramEnd"/>
           </w:p>
         </w:tc>
         <w:tc>
@@ -2595,8 +2740,16 @@
               <w:rPr>
                 <w:rFonts w:ascii="Arial" w:hAnsi="Arial" w:cs="Arial"/>
               </w:rPr>
-              <w:t>Adriano/Waltson</w:t>
-            </w:r>
+              <w:t>Adriano/</w:t>
+            </w:r>
+            <w:proofErr w:type="spellStart"/>
+            <w:r>
+              <w:rPr>
+                <w:rFonts w:ascii="Arial" w:hAnsi="Arial" w:cs="Arial"/>
+              </w:rPr>
+              <w:t>Waltson</w:t>
+            </w:r>
+            <w:proofErr w:type="spellEnd"/>
           </w:p>
         </w:tc>
         <w:tc>
@@ -2612,12 +2765,14 @@
                 <w:rFonts w:ascii="Arial" w:hAnsi="Arial" w:cs="Arial"/>
               </w:rPr>
             </w:pPr>
+            <w:proofErr w:type="gramStart"/>
             <w:r>
               <w:rPr>
                 <w:rFonts w:ascii="Arial" w:hAnsi="Arial" w:cs="Arial"/>
               </w:rPr>
               <w:t>5</w:t>
             </w:r>
+            <w:proofErr w:type="gramEnd"/>
           </w:p>
         </w:tc>
         <w:tc>
@@ -2696,12 +2851,14 @@
                 <w:rFonts w:ascii="Arial" w:hAnsi="Arial" w:cs="Arial"/>
               </w:rPr>
             </w:pPr>
+            <w:proofErr w:type="gramStart"/>
             <w:r>
               <w:rPr>
                 <w:rFonts w:ascii="Arial" w:hAnsi="Arial" w:cs="Arial"/>
               </w:rPr>
               <w:t>2</w:t>
             </w:r>
+            <w:proofErr w:type="gramEnd"/>
           </w:p>
         </w:tc>
         <w:tc>
@@ -2763,8 +2920,16 @@
               <w:rPr>
                 <w:rFonts w:ascii="Arial" w:hAnsi="Arial" w:cs="Arial"/>
               </w:rPr>
-              <w:t>Adriano/Waltson</w:t>
-            </w:r>
+              <w:t>Adriano/</w:t>
+            </w:r>
+            <w:proofErr w:type="spellStart"/>
+            <w:r>
+              <w:rPr>
+                <w:rFonts w:ascii="Arial" w:hAnsi="Arial" w:cs="Arial"/>
+              </w:rPr>
+              <w:t>Waltson</w:t>
+            </w:r>
+            <w:proofErr w:type="spellEnd"/>
           </w:p>
         </w:tc>
         <w:tc>
@@ -2780,12 +2945,14 @@
                 <w:rFonts w:ascii="Arial" w:hAnsi="Arial" w:cs="Arial"/>
               </w:rPr>
             </w:pPr>
+            <w:proofErr w:type="gramStart"/>
             <w:r>
               <w:rPr>
                 <w:rFonts w:ascii="Arial" w:hAnsi="Arial" w:cs="Arial"/>
               </w:rPr>
               <w:t>2</w:t>
             </w:r>
+            <w:proofErr w:type="gramEnd"/>
           </w:p>
         </w:tc>
         <w:tc>
@@ -2864,12 +3031,14 @@
                 <w:rFonts w:ascii="Arial" w:hAnsi="Arial" w:cs="Arial"/>
               </w:rPr>
             </w:pPr>
+            <w:proofErr w:type="gramStart"/>
             <w:r>
               <w:rPr>
                 <w:rFonts w:ascii="Arial" w:hAnsi="Arial" w:cs="Arial"/>
               </w:rPr>
               <w:t>2</w:t>
             </w:r>
+            <w:proofErr w:type="gramEnd"/>
           </w:p>
         </w:tc>
         <w:tc>
@@ -2931,8 +3100,16 @@
               <w:rPr>
                 <w:rFonts w:ascii="Arial" w:hAnsi="Arial" w:cs="Arial"/>
               </w:rPr>
-              <w:t>Adriano/Waltson</w:t>
-            </w:r>
+              <w:t>Adriano/</w:t>
+            </w:r>
+            <w:proofErr w:type="spellStart"/>
+            <w:r>
+              <w:rPr>
+                <w:rFonts w:ascii="Arial" w:hAnsi="Arial" w:cs="Arial"/>
+              </w:rPr>
+              <w:t>Waltson</w:t>
+            </w:r>
+            <w:proofErr w:type="spellEnd"/>
           </w:p>
         </w:tc>
         <w:tc>
@@ -2948,12 +3125,14 @@
                 <w:rFonts w:ascii="Arial" w:hAnsi="Arial" w:cs="Arial"/>
               </w:rPr>
             </w:pPr>
+            <w:proofErr w:type="gramStart"/>
             <w:r>
               <w:rPr>
                 <w:rFonts w:ascii="Arial" w:hAnsi="Arial" w:cs="Arial"/>
               </w:rPr>
               <w:t>2</w:t>
             </w:r>
+            <w:proofErr w:type="gramEnd"/>
           </w:p>
         </w:tc>
         <w:tc>
@@ -2969,12 +3148,14 @@
                 <w:rFonts w:ascii="Arial" w:hAnsi="Arial" w:cs="Arial"/>
               </w:rPr>
             </w:pPr>
+            <w:proofErr w:type="gramStart"/>
             <w:r>
               <w:rPr>
                 <w:rFonts w:ascii="Arial" w:hAnsi="Arial" w:cs="Arial"/>
               </w:rPr>
               <w:t>2</w:t>
             </w:r>
+            <w:proofErr w:type="gramEnd"/>
           </w:p>
         </w:tc>
       </w:tr>
@@ -3012,7 +3193,7 @@
           <w:insideH w:val="single" w:sz="4" w:space="0" w:color="auto"/>
           <w:insideV w:val="single" w:sz="4" w:space="0" w:color="auto"/>
         </w:tblBorders>
-        <w:tblLook w:val="01E0"/>
+        <w:tblLook w:val="01E0" w:firstRow="1" w:lastRow="1" w:firstColumn="1" w:lastColumn="1" w:noHBand="0" w:noVBand="0"/>
       </w:tblPr>
       <w:tblGrid>
         <w:gridCol w:w="3192"/>
@@ -3284,6 +3465,7 @@
     <w:p>
       <w:pPr>
         <w:pStyle w:val="Ttulo2"/>
+        <w:jc w:val="both"/>
         <w:rPr>
           <w:b w:val="0"/>
         </w:rPr>
@@ -3310,6 +3492,7 @@
     <w:p>
       <w:pPr>
         <w:pStyle w:val="Ttulo2"/>
+        <w:jc w:val="both"/>
         <w:rPr>
           <w:b w:val="0"/>
         </w:rPr>
@@ -3336,6 +3519,7 @@
     <w:p>
       <w:pPr>
         <w:pStyle w:val="Ttulo2"/>
+        <w:jc w:val="both"/>
         <w:rPr>
           <w:b w:val="0"/>
         </w:rPr>
@@ -3356,6 +3540,7 @@
     <w:p>
       <w:pPr>
         <w:pStyle w:val="Ttulo2"/>
+        <w:jc w:val="both"/>
         <w:rPr>
           <w:rFonts w:cs="Arial"/>
           <w:b w:val="0"/>
@@ -3369,7 +3554,27 @@
           <w:color w:val="000000" w:themeColor="text1"/>
           <w:shd w:val="clear" w:color="auto" w:fill="F6F7F8"/>
         </w:rPr>
-        <w:t>Os casos de uso com prioridade alta deverão estar implementados na entrega do release.</w:t>
+        <w:t xml:space="preserve">Os casos de uso com prioridade alta deverão estar </w:t>
+      </w:r>
+      <w:proofErr w:type="gramStart"/>
+      <w:r>
+        <w:rPr>
+          <w:rFonts w:cs="Arial"/>
+          <w:b w:val="0"/>
+          <w:color w:val="000000" w:themeColor="text1"/>
+          <w:shd w:val="clear" w:color="auto" w:fill="F6F7F8"/>
+        </w:rPr>
+        <w:t>implementados</w:t>
+      </w:r>
+      <w:proofErr w:type="gramEnd"/>
+      <w:r>
+        <w:rPr>
+          <w:rFonts w:cs="Arial"/>
+          <w:b w:val="0"/>
+          <w:color w:val="000000" w:themeColor="text1"/>
+          <w:shd w:val="clear" w:color="auto" w:fill="F6F7F8"/>
+        </w:rPr>
+        <w:t xml:space="preserve"> na entrega do release.</w:t>
       </w:r>
     </w:p>
     <w:p>
@@ -3426,7 +3631,7 @@
           <w:insideH w:val="single" w:sz="4" w:space="0" w:color="auto"/>
           <w:insideV w:val="single" w:sz="4" w:space="0" w:color="auto"/>
         </w:tblBorders>
-        <w:tblLook w:val="0000"/>
+        <w:tblLook w:val="0000" w:firstRow="0" w:lastRow="0" w:firstColumn="0" w:lastColumn="0" w:noHBand="0" w:noVBand="0"/>
       </w:tblPr>
       <w:tblGrid>
         <w:gridCol w:w="2082"/>
@@ -3480,7 +3685,7 @@
                 <w:iCs/>
                 <w:color w:val="000000" w:themeColor="text1"/>
               </w:rPr>
-              <w:t>infra-estruturar</w:t>
+              <w:t>infraestrutura</w:t>
             </w:r>
             <w:r>
               <w:rPr>
@@ -3508,8 +3713,13 @@
               <w:t>Data da Avaliação</w:t>
             </w:r>
             <w:r>
-              <w:t xml:space="preserve"> 1</w:t>
-            </w:r>
+              <w:t xml:space="preserve"> </w:t>
+            </w:r>
+            <w:proofErr w:type="gramStart"/>
+            <w:r>
+              <w:t>1</w:t>
+            </w:r>
+            <w:proofErr w:type="gramEnd"/>
           </w:p>
         </w:tc>
         <w:tc>
@@ -3557,8 +3767,13 @@
               <w:spacing w:before="40" w:after="40"/>
             </w:pPr>
             <w:r>
-              <w:t>Data da Avaliação 2</w:t>
-            </w:r>
+              <w:t xml:space="preserve">Data da Avaliação </w:t>
+            </w:r>
+            <w:proofErr w:type="gramStart"/>
+            <w:r>
+              <w:t>2</w:t>
+            </w:r>
+            <w:proofErr w:type="gramEnd"/>
           </w:p>
         </w:tc>
         <w:tc>
@@ -3627,24 +3842,36 @@
                 <w:iCs/>
               </w:rPr>
             </w:pPr>
+            <w:proofErr w:type="spellStart"/>
+            <w:proofErr w:type="gramStart"/>
             <w:r>
               <w:rPr>
                 <w:iCs/>
               </w:rPr>
               <w:t>Adriano,</w:t>
             </w:r>
+            <w:proofErr w:type="gramEnd"/>
             <w:r>
               <w:rPr>
                 <w:iCs/>
               </w:rPr>
               <w:t>Waltson</w:t>
             </w:r>
+            <w:proofErr w:type="spellEnd"/>
             <w:r>
               <w:rPr>
                 <w:iCs/>
               </w:rPr>
-              <w:t xml:space="preserve"> e Jarley</w:t>
-            </w:r>
+              <w:t xml:space="preserve"> e </w:t>
+            </w:r>
+            <w:proofErr w:type="spellStart"/>
+            <w:r>
+              <w:rPr>
+                <w:iCs/>
+              </w:rPr>
+              <w:t>Jarley</w:t>
+            </w:r>
+            <w:proofErr w:type="spellEnd"/>
           </w:p>
         </w:tc>
       </w:tr>
@@ -3765,12 +3992,14 @@
           <w:color w:val="000000" w:themeColor="text1"/>
         </w:rPr>
       </w:pPr>
+      <w:proofErr w:type="gramStart"/>
       <w:r>
         <w:rPr>
           <w:color w:val="000000" w:themeColor="text1"/>
         </w:rPr>
         <w:t>Avaliação X Resultados de Testes</w:t>
       </w:r>
+      <w:proofErr w:type="gramEnd"/>
     </w:p>
     <w:p>
       <w:pPr>
@@ -3819,8 +4048,8 @@
       </w:r>
     </w:p>
     <w:sectPr>
-      <w:headerReference w:type="default" r:id="rId8"/>
-      <w:footerReference w:type="default" r:id="rId9"/>
+      <w:headerReference w:type="default" r:id="rId9"/>
+      <w:footerReference w:type="default" r:id="rId10"/>
       <w:pgSz w:w="12240" w:h="15840" w:code="1"/>
       <w:pgMar w:top="1440" w:right="1440" w:bottom="1440" w:left="1440" w:header="720" w:footer="720" w:gutter="0"/>
       <w:cols w:space="720"/>
@@ -3830,15 +4059,15 @@
 </file>
 
 <file path=word/endnotes.xml><?xml version="1.0" encoding="utf-8"?>
-<w:endnotes xmlns:ve="http://schemas.openxmlformats.org/markup-compatibility/2006" xmlns:o="urn:schemas-microsoft-com:office:office" xmlns:r="http://schemas.openxmlformats.org/officeDocument/2006/relationships" xmlns:m="http://schemas.openxmlformats.org/officeDocument/2006/math" xmlns:v="urn:schemas-microsoft-com:vml" xmlns:wp="http://schemas.openxmlformats.org/drawingml/2006/wordprocessingDrawing" xmlns:w10="urn:schemas-microsoft-com:office:word" xmlns:w="http://schemas.openxmlformats.org/wordprocessingml/2006/main" xmlns:wne="http://schemas.microsoft.com/office/word/2006/wordml">
-  <w:endnote w:type="separator" w:id="0">
+<w:endnotes xmlns:wpc="http://schemas.microsoft.com/office/word/2010/wordprocessingCanvas" xmlns:mc="http://schemas.openxmlformats.org/markup-compatibility/2006" xmlns:o="urn:schemas-microsoft-com:office:office" xmlns:r="http://schemas.openxmlformats.org/officeDocument/2006/relationships" xmlns:m="http://schemas.openxmlformats.org/officeDocument/2006/math" xmlns:v="urn:schemas-microsoft-com:vml" xmlns:wp14="http://schemas.microsoft.com/office/word/2010/wordprocessingDrawing" xmlns:wp="http://schemas.openxmlformats.org/drawingml/2006/wordprocessingDrawing" xmlns:w10="urn:schemas-microsoft-com:office:word" xmlns:w="http://schemas.openxmlformats.org/wordprocessingml/2006/main" xmlns:w14="http://schemas.microsoft.com/office/word/2010/wordml" xmlns:wpg="http://schemas.microsoft.com/office/word/2010/wordprocessingGroup" xmlns:wpi="http://schemas.microsoft.com/office/word/2010/wordprocessingInk" xmlns:wne="http://schemas.microsoft.com/office/word/2006/wordml" xmlns:wps="http://schemas.microsoft.com/office/word/2010/wordprocessingShape" mc:Ignorable="w14 wp14">
+  <w:endnote w:type="separator" w:id="-1">
     <w:p>
       <w:r>
         <w:separator/>
       </w:r>
     </w:p>
   </w:endnote>
-  <w:endnote w:type="continuationSeparator" w:id="1">
+  <w:endnote w:type="continuationSeparator" w:id="0">
     <w:p>
       <w:r>
         <w:continuationSeparator/>
@@ -3849,7 +4078,7 @@
 </file>
 
 <file path=word/footer1.xml><?xml version="1.0" encoding="utf-8"?>
-<w:ftr xmlns:ve="http://schemas.openxmlformats.org/markup-compatibility/2006" xmlns:o="urn:schemas-microsoft-com:office:office" xmlns:r="http://schemas.openxmlformats.org/officeDocument/2006/relationships" xmlns:m="http://schemas.openxmlformats.org/officeDocument/2006/math" xmlns:v="urn:schemas-microsoft-com:vml" xmlns:wp="http://schemas.openxmlformats.org/drawingml/2006/wordprocessingDrawing" xmlns:w10="urn:schemas-microsoft-com:office:word" xmlns:w="http://schemas.openxmlformats.org/wordprocessingml/2006/main" xmlns:wne="http://schemas.microsoft.com/office/word/2006/wordml">
+<w:ftr xmlns:wpc="http://schemas.microsoft.com/office/word/2010/wordprocessingCanvas" xmlns:mc="http://schemas.openxmlformats.org/markup-compatibility/2006" xmlns:o="urn:schemas-microsoft-com:office:office" xmlns:r="http://schemas.openxmlformats.org/officeDocument/2006/relationships" xmlns:m="http://schemas.openxmlformats.org/officeDocument/2006/math" xmlns:v="urn:schemas-microsoft-com:vml" xmlns:wp14="http://schemas.microsoft.com/office/word/2010/wordprocessingDrawing" xmlns:wp="http://schemas.openxmlformats.org/drawingml/2006/wordprocessingDrawing" xmlns:w10="urn:schemas-microsoft-com:office:word" xmlns:w="http://schemas.openxmlformats.org/wordprocessingml/2006/main" xmlns:w14="http://schemas.microsoft.com/office/word/2010/wordml" xmlns:wpg="http://schemas.microsoft.com/office/word/2010/wordprocessingGroup" xmlns:wpi="http://schemas.microsoft.com/office/word/2010/wordprocessingInk" xmlns:wne="http://schemas.microsoft.com/office/word/2006/wordml" xmlns:wps="http://schemas.microsoft.com/office/word/2010/wordprocessingShape" mc:Ignorable="w14 wp14">
   <w:tbl>
     <w:tblPr>
       <w:tblW w:w="0" w:type="auto"/>
@@ -3862,7 +4091,7 @@
         <w:insideV w:val="single" w:sz="6" w:space="0" w:color="auto"/>
       </w:tblBorders>
       <w:tblLayout w:type="fixed"/>
-      <w:tblLook w:val="0000"/>
+      <w:tblLook w:val="0000" w:firstRow="0" w:lastRow="0" w:firstColumn="0" w:lastColumn="0" w:noHBand="0" w:noVBand="0"/>
     </w:tblPr>
     <w:tblGrid>
       <w:gridCol w:w="3162"/>
@@ -3906,9 +4135,13 @@
           <w:r>
             <w:sym w:font="Symbol" w:char="F0D3"/>
           </w:r>
+          <w:proofErr w:type="spellStart"/>
+          <w:proofErr w:type="gramStart"/>
           <w:r>
             <w:t>DoadorPE</w:t>
           </w:r>
+          <w:proofErr w:type="spellEnd"/>
+          <w:proofErr w:type="gramEnd"/>
           <w:r>
             <w:t xml:space="preserve">,  </w:t>
           </w:r>
@@ -3972,7 +4205,7 @@
               <w:rStyle w:val="Nmerodepgina"/>
               <w:noProof/>
             </w:rPr>
-            <w:t>2</w:t>
+            <w:t>3</w:t>
           </w:r>
           <w:r>
             <w:rPr>
@@ -3986,16 +4219,31 @@
             </w:rPr>
             <w:t>de</w:t>
           </w:r>
-          <w:fldSimple w:instr=" NUMPAGES  \* MERGEFORMAT ">
-            <w:r>
-              <w:rPr>
-                <w:rStyle w:val="Nmerodepgina"/>
-                <w:noProof/>
-                <w:lang w:val="en-US"/>
-              </w:rPr>
-              <w:t>3</w:t>
-            </w:r>
-          </w:fldSimple>
+          <w:r>
+            <w:fldChar w:fldCharType="begin"/>
+          </w:r>
+          <w:r>
+            <w:instrText xml:space="preserve"> NUMPAGES  \* MERGEFORMAT </w:instrText>
+          </w:r>
+          <w:r>
+            <w:fldChar w:fldCharType="separate"/>
+          </w:r>
+          <w:r>
+            <w:rPr>
+              <w:rStyle w:val="Nmerodepgina"/>
+              <w:noProof/>
+              <w:lang w:val="en-US"/>
+            </w:rPr>
+            <w:t>3</w:t>
+          </w:r>
+          <w:r>
+            <w:rPr>
+              <w:rStyle w:val="Nmerodepgina"/>
+              <w:noProof/>
+              <w:lang w:val="en-US"/>
+            </w:rPr>
+            <w:fldChar w:fldCharType="end"/>
+          </w:r>
         </w:p>
       </w:tc>
     </w:tr>
@@ -4009,15 +4257,15 @@
 </file>
 
 <file path=word/footnotes.xml><?xml version="1.0" encoding="utf-8"?>
-<w:footnotes xmlns:ve="http://schemas.openxmlformats.org/markup-compatibility/2006" xmlns:o="urn:schemas-microsoft-com:office:office" xmlns:r="http://schemas.openxmlformats.org/officeDocument/2006/relationships" xmlns:m="http://schemas.openxmlformats.org/officeDocument/2006/math" xmlns:v="urn:schemas-microsoft-com:vml" xmlns:wp="http://schemas.openxmlformats.org/drawingml/2006/wordprocessingDrawing" xmlns:w10="urn:schemas-microsoft-com:office:word" xmlns:w="http://schemas.openxmlformats.org/wordprocessingml/2006/main" xmlns:wne="http://schemas.microsoft.com/office/word/2006/wordml">
-  <w:footnote w:type="separator" w:id="0">
+<w:footnotes xmlns:wpc="http://schemas.microsoft.com/office/word/2010/wordprocessingCanvas" xmlns:mc="http://schemas.openxmlformats.org/markup-compatibility/2006" xmlns:o="urn:schemas-microsoft-com:office:office" xmlns:r="http://schemas.openxmlformats.org/officeDocument/2006/relationships" xmlns:m="http://schemas.openxmlformats.org/officeDocument/2006/math" xmlns:v="urn:schemas-microsoft-com:vml" xmlns:wp14="http://schemas.microsoft.com/office/word/2010/wordprocessingDrawing" xmlns:wp="http://schemas.openxmlformats.org/drawingml/2006/wordprocessingDrawing" xmlns:w10="urn:schemas-microsoft-com:office:word" xmlns:w="http://schemas.openxmlformats.org/wordprocessingml/2006/main" xmlns:w14="http://schemas.microsoft.com/office/word/2010/wordml" xmlns:wpg="http://schemas.microsoft.com/office/word/2010/wordprocessingGroup" xmlns:wpi="http://schemas.microsoft.com/office/word/2010/wordprocessingInk" xmlns:wne="http://schemas.microsoft.com/office/word/2006/wordml" xmlns:wps="http://schemas.microsoft.com/office/word/2010/wordprocessingShape" mc:Ignorable="w14 wp14">
+  <w:footnote w:type="separator" w:id="-1">
     <w:p>
       <w:r>
         <w:separator/>
       </w:r>
     </w:p>
   </w:footnote>
-  <w:footnote w:type="continuationSeparator" w:id="1">
+  <w:footnote w:type="continuationSeparator" w:id="0">
     <w:p>
       <w:r>
         <w:continuationSeparator/>
@@ -4028,7 +4276,7 @@
 </file>
 
 <file path=word/header1.xml><?xml version="1.0" encoding="utf-8"?>
-<w:hdr xmlns:ve="http://schemas.openxmlformats.org/markup-compatibility/2006" xmlns:o="urn:schemas-microsoft-com:office:office" xmlns:r="http://schemas.openxmlformats.org/officeDocument/2006/relationships" xmlns:m="http://schemas.openxmlformats.org/officeDocument/2006/math" xmlns:v="urn:schemas-microsoft-com:vml" xmlns:wp="http://schemas.openxmlformats.org/drawingml/2006/wordprocessingDrawing" xmlns:w10="urn:schemas-microsoft-com:office:word" xmlns:w="http://schemas.openxmlformats.org/wordprocessingml/2006/main" xmlns:wne="http://schemas.microsoft.com/office/word/2006/wordml">
+<w:hdr xmlns:wpc="http://schemas.microsoft.com/office/word/2010/wordprocessingCanvas" xmlns:mc="http://schemas.openxmlformats.org/markup-compatibility/2006" xmlns:o="urn:schemas-microsoft-com:office:office" xmlns:r="http://schemas.openxmlformats.org/officeDocument/2006/relationships" xmlns:m="http://schemas.openxmlformats.org/officeDocument/2006/math" xmlns:v="urn:schemas-microsoft-com:vml" xmlns:wp14="http://schemas.microsoft.com/office/word/2010/wordprocessingDrawing" xmlns:wp="http://schemas.openxmlformats.org/drawingml/2006/wordprocessingDrawing" xmlns:w10="urn:schemas-microsoft-com:office:word" xmlns:w="http://schemas.openxmlformats.org/wordprocessingml/2006/main" xmlns:w14="http://schemas.microsoft.com/office/word/2010/wordml" xmlns:wpg="http://schemas.microsoft.com/office/word/2010/wordprocessingGroup" xmlns:wpi="http://schemas.microsoft.com/office/word/2010/wordprocessingInk" xmlns:wne="http://schemas.microsoft.com/office/word/2006/wordml" xmlns:wps="http://schemas.microsoft.com/office/word/2010/wordprocessingShape" mc:Ignorable="w14 wp14">
   <w:tbl>
     <w:tblPr>
       <w:tblW w:w="0" w:type="auto"/>
@@ -4041,7 +4289,7 @@
         <w:insideV w:val="single" w:sz="6" w:space="0" w:color="auto"/>
       </w:tblBorders>
       <w:tblLayout w:type="fixed"/>
-      <w:tblLook w:val="0000"/>
+      <w:tblLook w:val="0000" w:firstRow="0" w:lastRow="0" w:firstColumn="0" w:lastColumn="0" w:noHBand="0" w:noVBand="0"/>
     </w:tblPr>
     <w:tblGrid>
       <w:gridCol w:w="6379"/>
@@ -4060,9 +4308,13 @@
               <w:tab w:val="clear" w:pos="8640"/>
             </w:tabs>
           </w:pPr>
+          <w:proofErr w:type="spellStart"/>
+          <w:proofErr w:type="gramStart"/>
           <w:r>
             <w:t>DoadorPE</w:t>
           </w:r>
+          <w:proofErr w:type="spellEnd"/>
+          <w:proofErr w:type="gramEnd"/>
         </w:p>
       </w:tc>
       <w:tc>
@@ -4121,7 +4373,7 @@
 </file>
 
 <file path=word/numbering.xml><?xml version="1.0" encoding="utf-8"?>
-<w:numbering xmlns:ve="http://schemas.openxmlformats.org/markup-compatibility/2006" xmlns:o="urn:schemas-microsoft-com:office:office" xmlns:r="http://schemas.openxmlformats.org/officeDocument/2006/relationships" xmlns:m="http://schemas.openxmlformats.org/officeDocument/2006/math" xmlns:v="urn:schemas-microsoft-com:vml" xmlns:wp="http://schemas.openxmlformats.org/drawingml/2006/wordprocessingDrawing" xmlns:w10="urn:schemas-microsoft-com:office:word" xmlns:w="http://schemas.openxmlformats.org/wordprocessingml/2006/main" xmlns:wne="http://schemas.microsoft.com/office/word/2006/wordml">
+<w:numbering xmlns:wpc="http://schemas.microsoft.com/office/word/2010/wordprocessingCanvas" xmlns:mc="http://schemas.openxmlformats.org/markup-compatibility/2006" xmlns:o="urn:schemas-microsoft-com:office:office" xmlns:r="http://schemas.openxmlformats.org/officeDocument/2006/relationships" xmlns:m="http://schemas.openxmlformats.org/officeDocument/2006/math" xmlns:v="urn:schemas-microsoft-com:vml" xmlns:wp14="http://schemas.microsoft.com/office/word/2010/wordprocessingDrawing" xmlns:wp="http://schemas.openxmlformats.org/drawingml/2006/wordprocessingDrawing" xmlns:w10="urn:schemas-microsoft-com:office:word" xmlns:w="http://schemas.openxmlformats.org/wordprocessingml/2006/main" xmlns:w14="http://schemas.microsoft.com/office/word/2010/wordml" xmlns:wpg="http://schemas.microsoft.com/office/word/2010/wordprocessingGroup" xmlns:wpi="http://schemas.microsoft.com/office/word/2010/wordprocessingInk" xmlns:wne="http://schemas.microsoft.com/office/word/2006/wordml" xmlns:wps="http://schemas.microsoft.com/office/word/2010/wordprocessingShape" mc:Ignorable="w14 wp14">
   <w:abstractNum w:abstractNumId="0">
     <w:nsid w:val="FFFFFFFB"/>
     <w:multiLevelType w:val="multilevel"/>
@@ -6783,7 +7035,7 @@
 </file>
 
 <file path=word/styles.xml><?xml version="1.0" encoding="utf-8"?>
-<w:styles xmlns:r="http://schemas.openxmlformats.org/officeDocument/2006/relationships" xmlns:w="http://schemas.openxmlformats.org/wordprocessingml/2006/main">
+<w:styles xmlns:mc="http://schemas.openxmlformats.org/markup-compatibility/2006" xmlns:r="http://schemas.openxmlformats.org/officeDocument/2006/relationships" xmlns:w="http://schemas.openxmlformats.org/wordprocessingml/2006/main" xmlns:w14="http://schemas.microsoft.com/office/word/2010/wordml" mc:Ignorable="w14">
   <w:docDefaults>
     <w:rPrDefault>
       <w:rPr>
@@ -7120,7 +7372,6 @@
     <w:uiPriority w:val="99"/>
     <w:semiHidden/>
     <w:unhideWhenUsed/>
-    <w:qFormat/>
     <w:tblPr>
       <w:tblInd w:w="0" w:type="dxa"/>
       <w:tblCellMar>
@@ -7637,6 +7888,196 @@
 </w:styles>
 </file>
 
+<file path=word/stylesWithEffects.xml><?xml version="1.0" encoding="utf-8"?>
+<w:styles xmlns:wpc="http://schemas.microsoft.com/office/word/2010/wordprocessingCanvas" xmlns:mc="http://schemas.openxmlformats.org/markup-compatibility/2006" xmlns:o="urn:schemas-microsoft-com:office:office" xmlns:r="http://schemas.openxmlformats.org/officeDocument/2006/relationships" xmlns:m="http://schemas.openxmlformats.org/officeDocument/2006/math" xmlns:v="urn:schemas-microsoft-com:vml" xmlns:wp14="http://schemas.microsoft.com/office/word/2010/wordprocessingDrawing" xmlns:wp="http://schemas.openxmlformats.org/drawingml/2006/wordprocessingDrawing" xmlns:w10="urn:schemas-microsoft-com:office:word" xmlns:w="http://schemas.openxmlformats.org/wordprocessingml/2006/main" xmlns:w14="http://schemas.microsoft.com/office/word/2010/wordml" xmlns:wpg="http://schemas.microsoft.com/office/word/2010/wordprocessingGroup" xmlns:wpi="http://schemas.microsoft.com/office/word/2010/wordprocessingInk" xmlns:wne="http://schemas.microsoft.com/office/word/2006/wordml" xmlns:wps="http://schemas.microsoft.com/office/word/2010/wordprocessingShape" mc:Ignorable="w14 wp14">
+  <w:docDefaults>
+    <w:rPrDefault>
+      <w:rPr>
+        <w:rFonts w:asciiTheme="minorHAnsi" w:eastAsiaTheme="minorEastAsia" w:hAnsiTheme="minorHAnsi" w:cstheme="minorBidi"/>
+        <w:sz w:val="22"/>
+        <w:szCs w:val="22"/>
+        <w:lang w:val="pt-BR" w:eastAsia="pt-BR" w:bidi="ar-SA"/>
+      </w:rPr>
+    </w:rPrDefault>
+    <w:pPrDefault>
+      <w:pPr>
+        <w:spacing w:after="200" w:line="276" w:lineRule="auto"/>
+      </w:pPr>
+    </w:pPrDefault>
+  </w:docDefaults>
+  <w:latentStyles w:defLockedState="0" w:defUIPriority="99" w:defSemiHidden="1" w:defUnhideWhenUsed="1" w:defQFormat="0" w:count="267">
+    <w:lsdException w:name="Normal" w:semiHidden="0" w:uiPriority="0" w:unhideWhenUsed="0" w:qFormat="1"/>
+    <w:lsdException w:name="heading 1" w:semiHidden="0" w:uiPriority="9" w:unhideWhenUsed="0" w:qFormat="1"/>
+    <w:lsdException w:name="heading 2" w:uiPriority="9" w:qFormat="1"/>
+    <w:lsdException w:name="heading 3" w:uiPriority="9" w:qFormat="1"/>
+    <w:lsdException w:name="heading 4" w:uiPriority="9" w:qFormat="1"/>
+    <w:lsdException w:name="heading 5" w:uiPriority="9" w:qFormat="1"/>
+    <w:lsdException w:name="heading 6" w:uiPriority="9" w:qFormat="1"/>
+    <w:lsdException w:name="heading 7" w:uiPriority="9" w:qFormat="1"/>
+    <w:lsdException w:name="heading 8" w:uiPriority="9" w:qFormat="1"/>
+    <w:lsdException w:name="heading 9" w:uiPriority="9" w:qFormat="1"/>
+    <w:lsdException w:name="toc 1" w:uiPriority="39"/>
+    <w:lsdException w:name="toc 2" w:uiPriority="39"/>
+    <w:lsdException w:name="toc 3" w:uiPriority="39"/>
+    <w:lsdException w:name="toc 4" w:uiPriority="39"/>
+    <w:lsdException w:name="toc 5" w:uiPriority="39"/>
+    <w:lsdException w:name="toc 6" w:uiPriority="39"/>
+    <w:lsdException w:name="toc 7" w:uiPriority="39"/>
+    <w:lsdException w:name="toc 8" w:uiPriority="39"/>
+    <w:lsdException w:name="toc 9" w:uiPriority="39"/>
+    <w:lsdException w:name="caption" w:uiPriority="35" w:qFormat="1"/>
+    <w:lsdException w:name="Title" w:semiHidden="0" w:uiPriority="10" w:unhideWhenUsed="0" w:qFormat="1"/>
+    <w:lsdException w:name="Default Paragraph Font" w:uiPriority="1"/>
+    <w:lsdException w:name="Subtitle" w:semiHidden="0" w:uiPriority="11" w:unhideWhenUsed="0" w:qFormat="1"/>
+    <w:lsdException w:name="Strong" w:semiHidden="0" w:uiPriority="22" w:unhideWhenUsed="0" w:qFormat="1"/>
+    <w:lsdException w:name="Emphasis" w:semiHidden="0" w:uiPriority="20" w:unhideWhenUsed="0" w:qFormat="1"/>
+    <w:lsdException w:name="Table Grid" w:semiHidden="0" w:uiPriority="59" w:unhideWhenUsed="0"/>
+    <w:lsdException w:name="Placeholder Text" w:unhideWhenUsed="0"/>
+    <w:lsdException w:name="No Spacing" w:semiHidden="0" w:uiPriority="1" w:unhideWhenUsed="0" w:qFormat="1"/>
+    <w:lsdException w:name="Light Shading" w:semiHidden="0" w:uiPriority="60" w:unhideWhenUsed="0"/>
+    <w:lsdException w:name="Light List" w:semiHidden="0" w:uiPriority="61" w:unhideWhenUsed="0"/>
+    <w:lsdException w:name="Light Grid" w:semiHidden="0" w:uiPriority="62" w:unhideWhenUsed="0"/>
+    <w:lsdException w:name="Medium Shading 1" w:semiHidden="0" w:uiPriority="63" w:unhideWhenUsed="0"/>
+    <w:lsdException w:name="Medium Shading 2" w:semiHidden="0" w:uiPriority="64" w:unhideWhenUsed="0"/>
+    <w:lsdException w:name="Medium List 1" w:semiHidden="0" w:uiPriority="65" w:unhideWhenUsed="0"/>
+    <w:lsdException w:name="Medium List 2" w:semiHidden="0" w:uiPriority="66" w:unhideWhenUsed="0"/>
+    <w:lsdException w:name="Medium Grid 1" w:semiHidden="0" w:uiPriority="67" w:unhideWhenUsed="0"/>
+    <w:lsdException w:name="Medium Grid 2" w:semiHidden="0" w:uiPriority="68" w:unhideWhenUsed="0"/>
+    <w:lsdException w:name="Medium Grid 3" w:semiHidden="0" w:uiPriority="69" w:unhideWhenUsed="0"/>
+    <w:lsdException w:name="Dark List" w:semiHidden="0" w:uiPriority="70" w:unhideWhenUsed="0"/>
+    <w:lsdException w:name="Colorful Shading" w:semiHidden="0" w:uiPriority="71" w:unhideWhenUsed="0"/>
+    <w:lsdException w:name="Colorful List" w:semiHidden="0" w:uiPriority="72" w:unhideWhenUsed="0"/>
+    <w:lsdException w:name="Colorful Grid" w:semiHidden="0" w:uiPriority="73" w:unhideWhenUsed="0"/>
+    <w:lsdException w:name="Light Shading Accent 1" w:semiHidden="0" w:uiPriority="60" w:unhideWhenUsed="0"/>
+    <w:lsdException w:name="Light List Accent 1" w:semiHidden="0" w:uiPriority="61" w:unhideWhenUsed="0"/>
+    <w:lsdException w:name="Light Grid Accent 1" w:semiHidden="0" w:uiPriority="62" w:unhideWhenUsed="0"/>
+    <w:lsdException w:name="Medium Shading 1 Accent 1" w:semiHidden="0" w:uiPriority="63" w:unhideWhenUsed="0"/>
+    <w:lsdException w:name="Medium Shading 2 Accent 1" w:semiHidden="0" w:uiPriority="64" w:unhideWhenUsed="0"/>
+    <w:lsdException w:name="Medium List 1 Accent 1" w:semiHidden="0" w:uiPriority="65" w:unhideWhenUsed="0"/>
+    <w:lsdException w:name="Revision" w:unhideWhenUsed="0"/>
+    <w:lsdException w:name="List Paragraph" w:semiHidden="0" w:uiPriority="34" w:unhideWhenUsed="0" w:qFormat="1"/>
+    <w:lsdException w:name="Quote" w:semiHidden="0" w:uiPriority="29" w:unhideWhenUsed="0" w:qFormat="1"/>
+    <w:lsdException w:name="Intense Quote" w:semiHidden="0" w:uiPriority="30" w:unhideWhenUsed="0" w:qFormat="1"/>
+    <w:lsdException w:name="Medium List 2 Accent 1" w:semiHidden="0" w:uiPriority="66" w:unhideWhenUsed="0"/>
+    <w:lsdException w:name="Medium Grid 1 Accent 1" w:semiHidden="0" w:uiPriority="67" w:unhideWhenUsed="0"/>
+    <w:lsdException w:name="Medium Grid 2 Accent 1" w:semiHidden="0" w:uiPriority="68" w:unhideWhenUsed="0"/>
+    <w:lsdException w:name="Medium Grid 3 Accent 1" w:semiHidden="0" w:uiPriority="69" w:unhideWhenUsed="0"/>
+    <w:lsdException w:name="Dark List Accent 1" w:semiHidden="0" w:uiPriority="70" w:unhideWhenUsed="0"/>
+    <w:lsdException w:name="Colorful Shading Accent 1" w:semiHidden="0" w:uiPriority="71" w:unhideWhenUsed="0"/>
+    <w:lsdException w:name="Colorful List Accent 1" w:semiHidden="0" w:uiPriority="72" w:unhideWhenUsed="0"/>
+    <w:lsdException w:name="Colorful Grid Accent 1" w:semiHidden="0" w:uiPriority="73" w:unhideWhenUsed="0"/>
+    <w:lsdException w:name="Light Shading Accent 2" w:semiHidden="0" w:uiPriority="60" w:unhideWhenUsed="0"/>
+    <w:lsdException w:name="Light List Accent 2" w:semiHidden="0" w:uiPriority="61" w:unhideWhenUsed="0"/>
+    <w:lsdException w:name="Light Grid Accent 2" w:semiHidden="0" w:uiPriority="62" w:unhideWhenUsed="0"/>
+    <w:lsdException w:name="Medium Shading 1 Accent 2" w:semiHidden="0" w:uiPriority="63" w:unhideWhenUsed="0"/>
+    <w:lsdException w:name="Medium Shading 2 Accent 2" w:semiHidden="0" w:uiPriority="64" w:unhideWhenUsed="0"/>
+    <w:lsdException w:name="Medium List 1 Accent 2" w:semiHidden="0" w:uiPriority="65" w:unhideWhenUsed="0"/>
+    <w:lsdException w:name="Medium List 2 Accent 2" w:semiHidden="0" w:uiPriority="66" w:unhideWhenUsed="0"/>
+    <w:lsdException w:name="Medium Grid 1 Accent 2" w:semiHidden="0" w:uiPriority="67" w:unhideWhenUsed="0"/>
+    <w:lsdException w:name="Medium Grid 2 Accent 2" w:semiHidden="0" w:uiPriority="68" w:unhideWhenUsed="0"/>
+    <w:lsdException w:name="Medium Grid 3 Accent 2" w:semiHidden="0" w:uiPriority="69" w:unhideWhenUsed="0"/>
+    <w:lsdException w:name="Dark List Accent 2" w:semiHidden="0" w:uiPriority="70" w:unhideWhenUsed="0"/>
+    <w:lsdException w:name="Colorful Shading Accent 2" w:semiHidden="0" w:uiPriority="71" w:unhideWhenUsed="0"/>
+    <w:lsdException w:name="Colorful List Accent 2" w:semiHidden="0" w:uiPriority="72" w:unhideWhenUsed="0"/>
+    <w:lsdException w:name="Colorful Grid Accent 2" w:semiHidden="0" w:uiPriority="73" w:unhideWhenUsed="0"/>
+    <w:lsdException w:name="Light Shading Accent 3" w:semiHidden="0" w:uiPriority="60" w:unhideWhenUsed="0"/>
+    <w:lsdException w:name="Light List Accent 3" w:semiHidden="0" w:uiPriority="61" w:unhideWhenUsed="0"/>
+    <w:lsdException w:name="Light Grid Accent 3" w:semiHidden="0" w:uiPriority="62" w:unhideWhenUsed="0"/>
+    <w:lsdException w:name="Medium Shading 1 Accent 3" w:semiHidden="0" w:uiPriority="63" w:unhideWhenUsed="0"/>
+    <w:lsdException w:name="Medium Shading 2 Accent 3" w:semiHidden="0" w:uiPriority="64" w:unhideWhenUsed="0"/>
+    <w:lsdException w:name="Medium List 1 Accent 3" w:semiHidden="0" w:uiPriority="65" w:unhideWhenUsed="0"/>
+    <w:lsdException w:name="Medium List 2 Accent 3" w:semiHidden="0" w:uiPriority="66" w:unhideWhenUsed="0"/>
+    <w:lsdException w:name="Medium Grid 1 Accent 3" w:semiHidden="0" w:uiPriority="67" w:unhideWhenUsed="0"/>
+    <w:lsdException w:name="Medium Grid 2 Accent 3" w:semiHidden="0" w:uiPriority="68" w:unhideWhenUsed="0"/>
+    <w:lsdException w:name="Medium Grid 3 Accent 3" w:semiHidden="0" w:uiPriority="69" w:unhideWhenUsed="0"/>
+    <w:lsdException w:name="Dark List Accent 3" w:semiHidden="0" w:uiPriority="70" w:unhideWhenUsed="0"/>
+    <w:lsdException w:name="Colorful Shading Accent 3" w:semiHidden="0" w:uiPriority="71" w:unhideWhenUsed="0"/>
+    <w:lsdException w:name="Colorful List Accent 3" w:semiHidden="0" w:uiPriority="72" w:unhideWhenUsed="0"/>
+    <w:lsdException w:name="Colorful Grid Accent 3" w:semiHidden="0" w:uiPriority="73" w:unhideWhenUsed="0"/>
+    <w:lsdException w:name="Light Shading Accent 4" w:semiHidden="0" w:uiPriority="60" w:unhideWhenUsed="0"/>
+    <w:lsdException w:name="Light List Accent 4" w:semiHidden="0" w:uiPriority="61" w:unhideWhenUsed="0"/>
+    <w:lsdException w:name="Light Grid Accent 4" w:semiHidden="0" w:uiPriority="62" w:unhideWhenUsed="0"/>
+    <w:lsdException w:name="Medium Shading 1 Accent 4" w:semiHidden="0" w:uiPriority="63" w:unhideWhenUsed="0"/>
+    <w:lsdException w:name="Medium Shading 2 Accent 4" w:semiHidden="0" w:uiPriority="64" w:unhideWhenUsed="0"/>
+    <w:lsdException w:name="Medium List 1 Accent 4" w:semiHidden="0" w:uiPriority="65" w:unhideWhenUsed="0"/>
+    <w:lsdException w:name="Medium List 2 Accent 4" w:semiHidden="0" w:uiPriority="66" w:unhideWhenUsed="0"/>
+    <w:lsdException w:name="Medium Grid 1 Accent 4" w:semiHidden="0" w:uiPriority="67" w:unhideWhenUsed="0"/>
+    <w:lsdException w:name="Medium Grid 2 Accent 4" w:semiHidden="0" w:uiPriority="68" w:unhideWhenUsed="0"/>
+    <w:lsdException w:name="Medium Grid 3 Accent 4" w:semiHidden="0" w:uiPriority="69" w:unhideWhenUsed="0"/>
+    <w:lsdException w:name="Dark List Accent 4" w:semiHidden="0" w:uiPriority="70" w:unhideWhenUsed="0"/>
+    <w:lsdException w:name="Colorful Shading Accent 4" w:semiHidden="0" w:uiPriority="71" w:unhideWhenUsed="0"/>
+    <w:lsdException w:name="Colorful List Accent 4" w:semiHidden="0" w:uiPriority="72" w:unhideWhenUsed="0"/>
+    <w:lsdException w:name="Colorful Grid Accent 4" w:semiHidden="0" w:uiPriority="73" w:unhideWhenUsed="0"/>
+    <w:lsdException w:name="Light Shading Accent 5" w:semiHidden="0" w:uiPriority="60" w:unhideWhenUsed="0"/>
+    <w:lsdException w:name="Light List Accent 5" w:semiHidden="0" w:uiPriority="61" w:unhideWhenUsed="0"/>
+    <w:lsdException w:name="Light Grid Accent 5" w:semiHidden="0" w:uiPriority="62" w:unhideWhenUsed="0"/>
+    <w:lsdException w:name="Medium Shading 1 Accent 5" w:semiHidden="0" w:uiPriority="63" w:unhideWhenUsed="0"/>
+    <w:lsdException w:name="Medium Shading 2 Accent 5" w:semiHidden="0" w:uiPriority="64" w:unhideWhenUsed="0"/>
+    <w:lsdException w:name="Medium List 1 Accent 5" w:semiHidden="0" w:uiPriority="65" w:unhideWhenUsed="0"/>
+    <w:lsdException w:name="Medium List 2 Accent 5" w:semiHidden="0" w:uiPriority="66" w:unhideWhenUsed="0"/>
+    <w:lsdException w:name="Medium Grid 1 Accent 5" w:semiHidden="0" w:uiPriority="67" w:unhideWhenUsed="0"/>
+    <w:lsdException w:name="Medium Grid 2 Accent 5" w:semiHidden="0" w:uiPriority="68" w:unhideWhenUsed="0"/>
+    <w:lsdException w:name="Medium Grid 3 Accent 5" w:semiHidden="0" w:uiPriority="69" w:unhideWhenUsed="0"/>
+    <w:lsdException w:name="Dark List Accent 5" w:semiHidden="0" w:uiPriority="70" w:unhideWhenUsed="0"/>
+    <w:lsdException w:name="Colorful Shading Accent 5" w:semiHidden="0" w:uiPriority="71" w:unhideWhenUsed="0"/>
+    <w:lsdException w:name="Colorful List Accent 5" w:semiHidden="0" w:uiPriority="72" w:unhideWhenUsed="0"/>
+    <w:lsdException w:name="Colorful Grid Accent 5" w:semiHidden="0" w:uiPriority="73" w:unhideWhenUsed="0"/>
+    <w:lsdException w:name="Light Shading Accent 6" w:semiHidden="0" w:uiPriority="60" w:unhideWhenUsed="0"/>
+    <w:lsdException w:name="Light List Accent 6" w:semiHidden="0" w:uiPriority="61" w:unhideWhenUsed="0"/>
+    <w:lsdException w:name="Light Grid Accent 6" w:semiHidden="0" w:uiPriority="62" w:unhideWhenUsed="0"/>
+    <w:lsdException w:name="Medium Shading 1 Accent 6" w:semiHidden="0" w:uiPriority="63" w:unhideWhenUsed="0"/>
+    <w:lsdException w:name="Medium Shading 2 Accent 6" w:semiHidden="0" w:uiPriority="64" w:unhideWhenUsed="0"/>
+    <w:lsdException w:name="Medium List 1 Accent 6" w:semiHidden="0" w:uiPriority="65" w:unhideWhenUsed="0"/>
+    <w:lsdException w:name="Medium List 2 Accent 6" w:semiHidden="0" w:uiPriority="66" w:unhideWhenUsed="0"/>
+    <w:lsdException w:name="Medium Grid 1 Accent 6" w:semiHidden="0" w:uiPriority="67" w:unhideWhenUsed="0"/>
+    <w:lsdException w:name="Medium Grid 2 Accent 6" w:semiHidden="0" w:uiPriority="68" w:unhideWhenUsed="0"/>
+    <w:lsdException w:name="Medium Grid 3 Accent 6" w:semiHidden="0" w:uiPriority="69" w:unhideWhenUsed="0"/>
+    <w:lsdException w:name="Dark List Accent 6" w:semiHidden="0" w:uiPriority="70" w:unhideWhenUsed="0"/>
+    <w:lsdException w:name="Colorful Shading Accent 6" w:semiHidden="0" w:uiPriority="71" w:unhideWhenUsed="0"/>
+    <w:lsdException w:name="Colorful List Accent 6" w:semiHidden="0" w:uiPriority="72" w:unhideWhenUsed="0"/>
+    <w:lsdException w:name="Colorful Grid Accent 6" w:semiHidden="0" w:uiPriority="73" w:unhideWhenUsed="0"/>
+    <w:lsdException w:name="Subtle Emphasis" w:semiHidden="0" w:uiPriority="19" w:unhideWhenUsed="0" w:qFormat="1"/>
+    <w:lsdException w:name="Intense Emphasis" w:semiHidden="0" w:uiPriority="21" w:unhideWhenUsed="0" w:qFormat="1"/>
+    <w:lsdException w:name="Subtle Reference" w:semiHidden="0" w:uiPriority="31" w:unhideWhenUsed="0" w:qFormat="1"/>
+    <w:lsdException w:name="Intense Reference" w:semiHidden="0" w:uiPriority="32" w:unhideWhenUsed="0" w:qFormat="1"/>
+    <w:lsdException w:name="Book Title" w:semiHidden="0" w:uiPriority="33" w:unhideWhenUsed="0" w:qFormat="1"/>
+    <w:lsdException w:name="Bibliography" w:uiPriority="37"/>
+    <w:lsdException w:name="TOC Heading" w:uiPriority="39" w:qFormat="1"/>
+  </w:latentStyles>
+  <w:style w:type="paragraph" w:default="1" w:styleId="Normal">
+    <w:name w:val="Normal"/>
+    <w:qFormat/>
+  </w:style>
+  <w:style w:type="character" w:default="1" w:styleId="Fontepargpadro">
+    <w:name w:val="Default Paragraph Font"/>
+    <w:uiPriority w:val="1"/>
+    <w:semiHidden/>
+    <w:unhideWhenUsed/>
+  </w:style>
+  <w:style w:type="table" w:default="1" w:styleId="Tabelanormal">
+    <w:name w:val="Normal Table"/>
+    <w:uiPriority w:val="99"/>
+    <w:semiHidden/>
+    <w:unhideWhenUsed/>
+    <w:tblPr>
+      <w:tblInd w:w="0" w:type="dxa"/>
+      <w:tblCellMar>
+        <w:top w:w="0" w:type="dxa"/>
+        <w:left w:w="108" w:type="dxa"/>
+        <w:bottom w:w="0" w:type="dxa"/>
+        <w:right w:w="108" w:type="dxa"/>
+      </w:tblCellMar>
+    </w:tblPr>
+  </w:style>
+  <w:style w:type="numbering" w:default="1" w:styleId="Semlista">
+    <w:name w:val="No List"/>
+    <w:uiPriority w:val="99"/>
+    <w:semiHidden/>
+    <w:unhideWhenUsed/>
+  </w:style>
+</w:styles>
+</file>
+
 <file path=word/theme/theme1.xml><?xml version="1.0" encoding="utf-8"?>
 <a:theme xmlns:a="http://schemas.openxmlformats.org/drawingml/2006/main" name="Tema do Office">
   <a:themeElements>
@@ -7927,7 +8368,7 @@
 </file>
 
 <file path=customXml/itemProps1.xml><?xml version="1.0" encoding="utf-8"?>
-<ds:datastoreItem xmlns:ds="http://schemas.openxmlformats.org/officeDocument/2006/customXml" ds:itemID="{D53D0524-B5FE-421F-9981-FB18F32B3B7A}">
+<ds:datastoreItem xmlns:ds="http://schemas.openxmlformats.org/officeDocument/2006/customXml" ds:itemID="{004CC086-ADDF-4EEE-8C9D-2847BDFEABD6}">
   <ds:schemaRefs>
     <ds:schemaRef ds:uri="http://schemas.openxmlformats.org/officeDocument/2006/bibliography"/>
   </ds:schemaRefs>

</xml_diff>

<commit_message>
Alinhamento do Plano Iteracao Concepção
Alinhamento do Plano Iteracao Concepção
</commit_message>
<xml_diff>
--- a/planejamento/Dp Plano Iteracao Concepcao 1.docx
+++ b/planejamento/Dp Plano Iteracao Concepcao 1.docx
@@ -33,8 +33,6 @@
         <w:pStyle w:val="Ttulo"/>
         <w:jc w:val="left"/>
       </w:pPr>
-      <w:bookmarkStart w:id="0" w:name="_GoBack"/>
-      <w:bookmarkEnd w:id="0"/>
     </w:p>
     <w:p/>
     <w:p>
@@ -83,7 +81,7 @@
                 <w:bCs/>
               </w:rPr>
             </w:pPr>
-            <w:bookmarkStart w:id="1" w:name="OLE_LINK1"/>
+            <w:bookmarkStart w:id="0" w:name="OLE_LINK1"/>
             <w:r>
               <w:rPr>
                 <w:rFonts w:ascii="Arial" w:hAnsi="Arial" w:cs="Arial"/>
@@ -487,7 +485,7 @@
           </w:p>
         </w:tc>
       </w:tr>
-      <w:bookmarkEnd w:id="1"/>
+      <w:bookmarkEnd w:id="0"/>
     </w:tbl>
     <w:p>
       <w:pPr>
@@ -1458,14 +1456,12 @@
                 <w:rFonts w:ascii="Arial" w:hAnsi="Arial" w:cs="Arial"/>
               </w:rPr>
             </w:pPr>
-            <w:proofErr w:type="gramStart"/>
-            <w:r>
-              <w:rPr>
-                <w:rFonts w:ascii="Arial" w:hAnsi="Arial" w:cs="Arial"/>
-              </w:rPr>
-              <w:t>1</w:t>
-            </w:r>
-            <w:proofErr w:type="gramEnd"/>
+            <w:r>
+              <w:rPr>
+                <w:rFonts w:ascii="Arial" w:hAnsi="Arial" w:cs="Arial"/>
+              </w:rPr>
+              <w:t>5</w:t>
+            </w:r>
           </w:p>
         </w:tc>
         <w:tc>
@@ -1481,6 +1477,8 @@
                 <w:rFonts w:ascii="Arial" w:hAnsi="Arial" w:cs="Arial"/>
               </w:rPr>
             </w:pPr>
+            <w:bookmarkStart w:id="1" w:name="_GoBack"/>
+            <w:bookmarkEnd w:id="1"/>
             <w:proofErr w:type="gramStart"/>
             <w:r>
               <w:rPr>
@@ -4205,7 +4203,7 @@
               <w:rStyle w:val="Nmerodepgina"/>
               <w:noProof/>
             </w:rPr>
-            <w:t>3</w:t>
+            <w:t>1</w:t>
           </w:r>
           <w:r>
             <w:rPr>
@@ -4219,31 +4217,16 @@
             </w:rPr>
             <w:t>de</w:t>
           </w:r>
-          <w:r>
-            <w:fldChar w:fldCharType="begin"/>
-          </w:r>
-          <w:r>
-            <w:instrText xml:space="preserve"> NUMPAGES  \* MERGEFORMAT </w:instrText>
-          </w:r>
-          <w:r>
-            <w:fldChar w:fldCharType="separate"/>
-          </w:r>
-          <w:r>
-            <w:rPr>
-              <w:rStyle w:val="Nmerodepgina"/>
-              <w:noProof/>
-              <w:lang w:val="en-US"/>
-            </w:rPr>
-            <w:t>3</w:t>
-          </w:r>
-          <w:r>
-            <w:rPr>
-              <w:rStyle w:val="Nmerodepgina"/>
-              <w:noProof/>
-              <w:lang w:val="en-US"/>
-            </w:rPr>
-            <w:fldChar w:fldCharType="end"/>
-          </w:r>
+          <w:fldSimple w:instr=" NUMPAGES  \* MERGEFORMAT ">
+            <w:r>
+              <w:rPr>
+                <w:rStyle w:val="Nmerodepgina"/>
+                <w:noProof/>
+                <w:lang w:val="en-US"/>
+              </w:rPr>
+              <w:t>3</w:t>
+            </w:r>
+          </w:fldSimple>
         </w:p>
       </w:tc>
     </w:tr>
@@ -8368,7 +8351,7 @@
 </file>
 
 <file path=customXml/itemProps1.xml><?xml version="1.0" encoding="utf-8"?>
-<ds:datastoreItem xmlns:ds="http://schemas.openxmlformats.org/officeDocument/2006/customXml" ds:itemID="{004CC086-ADDF-4EEE-8C9D-2847BDFEABD6}">
+<ds:datastoreItem xmlns:ds="http://schemas.openxmlformats.org/officeDocument/2006/customXml" ds:itemID="{B175DEE7-90E8-40F8-A2A3-933037CDE08D}">
   <ds:schemaRefs>
     <ds:schemaRef ds:uri="http://schemas.openxmlformats.org/officeDocument/2006/bibliography"/>
   </ds:schemaRefs>

</xml_diff>